<commit_message>
learn GCC, create CPP design rules.
</commit_message>
<xml_diff>
--- a/Chap_03-Tech/03.099-Desktop/_log/Git/Git manual huamg-v1.0.docx
+++ b/Chap_03-Tech/03.099-Desktop/_log/Git/Git manual huamg-v1.0.docx
@@ -4,6 +4,1693 @@
   <w:body>
     <w:p>
       <w:pPr>
+        <w:jc w:val="center"/>
+        <w:rPr>
+          <w:rFonts w:ascii="Arial" w:eastAsiaTheme="majorEastAsia" w:hAnsi="Arial" w:cs="Arial"/>
+          <w:b/>
+          <w:color w:val="000000" w:themeColor="text1"/>
+          <w:sz w:val="32"/>
+          <w:szCs w:val="32"/>
+        </w:rPr>
+      </w:pPr>
+      <w:proofErr w:type="spellStart"/>
+      <w:r>
+        <w:rPr>
+          <w:rFonts w:ascii="Arial" w:eastAsiaTheme="majorEastAsia" w:hAnsi="Arial" w:cs="Arial"/>
+          <w:b/>
+          <w:color w:val="000000" w:themeColor="text1"/>
+          <w:sz w:val="32"/>
+          <w:szCs w:val="32"/>
+        </w:rPr>
+        <w:t>G</w:t>
+      </w:r>
+      <w:r>
+        <w:rPr>
+          <w:rFonts w:ascii="Arial" w:eastAsiaTheme="majorEastAsia" w:hAnsi="Arial" w:cs="Arial" w:hint="eastAsia"/>
+          <w:b/>
+          <w:color w:val="000000" w:themeColor="text1"/>
+          <w:sz w:val="32"/>
+          <w:szCs w:val="32"/>
+        </w:rPr>
+        <w:t>it</w:t>
+      </w:r>
+      <w:proofErr w:type="spellEnd"/>
+      <w:r>
+        <w:rPr>
+          <w:rFonts w:ascii="Arial" w:eastAsiaTheme="majorEastAsia" w:hAnsi="Arial" w:cs="Arial"/>
+          <w:b/>
+          <w:color w:val="000000" w:themeColor="text1"/>
+          <w:sz w:val="32"/>
+          <w:szCs w:val="32"/>
+        </w:rPr>
+        <w:t xml:space="preserve"> Manual</w:t>
+      </w:r>
+    </w:p>
+    <w:p>
+      <w:pPr>
+        <w:jc w:val="center"/>
+        <w:rPr>
+          <w:rFonts w:ascii="Arial" w:eastAsiaTheme="majorEastAsia" w:hAnsi="Arial" w:cs="Arial"/>
+          <w:b/>
+          <w:color w:val="000000" w:themeColor="text1"/>
+          <w:sz w:val="32"/>
+          <w:szCs w:val="32"/>
+        </w:rPr>
+      </w:pPr>
+    </w:p>
+    <w:sdt>
+      <w:sdtPr>
+        <w:id w:val="-560488698"/>
+        <w:docPartObj>
+          <w:docPartGallery w:val="Table of Contents"/>
+          <w:docPartUnique/>
+        </w:docPartObj>
+      </w:sdtPr>
+      <w:sdtEndPr>
+        <w:rPr>
+          <w:rFonts w:asciiTheme="minorHAnsi" w:eastAsiaTheme="minorEastAsia" w:hAnsiTheme="minorHAnsi" w:cstheme="minorBidi"/>
+          <w:b/>
+          <w:bCs/>
+          <w:noProof/>
+          <w:color w:val="auto"/>
+          <w:sz w:val="22"/>
+          <w:szCs w:val="22"/>
+          <w:lang w:eastAsia="zh-CN"/>
+        </w:rPr>
+      </w:sdtEndPr>
+      <w:sdtContent>
+        <w:p>
+          <w:pPr>
+            <w:pStyle w:val="TOCHeading"/>
+          </w:pPr>
+          <w:r>
+            <w:t>Contents</w:t>
+          </w:r>
+        </w:p>
+        <w:p>
+          <w:pPr>
+            <w:pStyle w:val="TOC1"/>
+            <w:tabs>
+              <w:tab w:val="left" w:pos="440"/>
+              <w:tab w:val="right" w:leader="dot" w:pos="8630"/>
+            </w:tabs>
+            <w:rPr>
+              <w:noProof/>
+            </w:rPr>
+          </w:pPr>
+          <w:r>
+            <w:rPr>
+              <w:b/>
+              <w:bCs/>
+              <w:noProof/>
+            </w:rPr>
+            <w:fldChar w:fldCharType="begin"/>
+          </w:r>
+          <w:r>
+            <w:rPr>
+              <w:b/>
+              <w:bCs/>
+              <w:noProof/>
+            </w:rPr>
+            <w:instrText xml:space="preserve"> TOC \o "1-3" \h \z \u </w:instrText>
+          </w:r>
+          <w:r>
+            <w:rPr>
+              <w:b/>
+              <w:bCs/>
+              <w:noProof/>
+            </w:rPr>
+            <w:fldChar w:fldCharType="separate"/>
+          </w:r>
+          <w:hyperlink w:anchor="_Toc530560226" w:history="1">
+            <w:r>
+              <w:rPr>
+                <w:rStyle w:val="Hyperlink"/>
+                <w:rFonts w:ascii="Arial" w:hAnsi="Arial" w:cs="Arial"/>
+                <w:b/>
+                <w:noProof/>
+              </w:rPr>
+              <w:t>1</w:t>
+            </w:r>
+            <w:r>
+              <w:rPr>
+                <w:noProof/>
+              </w:rPr>
+              <w:tab/>
+            </w:r>
+            <w:r>
+              <w:rPr>
+                <w:rStyle w:val="Hyperlink"/>
+                <w:rFonts w:ascii="Arial" w:hAnsi="Arial" w:cs="Arial" w:hint="eastAsia"/>
+                <w:b/>
+                <w:noProof/>
+              </w:rPr>
+              <w:t>常用</w:t>
+            </w:r>
+            <w:r>
+              <w:rPr>
+                <w:noProof/>
+                <w:webHidden/>
+              </w:rPr>
+              <w:tab/>
+            </w:r>
+            <w:r>
+              <w:rPr>
+                <w:noProof/>
+                <w:webHidden/>
+              </w:rPr>
+              <w:fldChar w:fldCharType="begin"/>
+            </w:r>
+            <w:r>
+              <w:rPr>
+                <w:noProof/>
+                <w:webHidden/>
+              </w:rPr>
+              <w:instrText xml:space="preserve"> PAGEREF _Toc530560226 \h </w:instrText>
+            </w:r>
+            <w:r>
+              <w:rPr>
+                <w:noProof/>
+                <w:webHidden/>
+              </w:rPr>
+            </w:r>
+            <w:r>
+              <w:rPr>
+                <w:noProof/>
+                <w:webHidden/>
+              </w:rPr>
+              <w:fldChar w:fldCharType="separate"/>
+            </w:r>
+            <w:r>
+              <w:rPr>
+                <w:noProof/>
+                <w:webHidden/>
+              </w:rPr>
+              <w:t>2</w:t>
+            </w:r>
+            <w:r>
+              <w:rPr>
+                <w:noProof/>
+                <w:webHidden/>
+              </w:rPr>
+              <w:fldChar w:fldCharType="end"/>
+            </w:r>
+          </w:hyperlink>
+        </w:p>
+        <w:p>
+          <w:pPr>
+            <w:pStyle w:val="TOC1"/>
+            <w:tabs>
+              <w:tab w:val="left" w:pos="440"/>
+              <w:tab w:val="right" w:leader="dot" w:pos="8630"/>
+            </w:tabs>
+            <w:rPr>
+              <w:noProof/>
+            </w:rPr>
+          </w:pPr>
+          <w:hyperlink w:anchor="_Toc530560227" w:history="1">
+            <w:r>
+              <w:rPr>
+                <w:rStyle w:val="Hyperlink"/>
+                <w:rFonts w:ascii="Arial" w:hAnsi="Arial" w:cs="Arial"/>
+                <w:b/>
+                <w:noProof/>
+              </w:rPr>
+              <w:t>2</w:t>
+            </w:r>
+            <w:r>
+              <w:rPr>
+                <w:noProof/>
+              </w:rPr>
+              <w:tab/>
+            </w:r>
+            <w:r>
+              <w:rPr>
+                <w:rStyle w:val="Hyperlink"/>
+                <w:rFonts w:ascii="Arial" w:hAnsi="Arial" w:cs="Arial" w:hint="eastAsia"/>
+                <w:b/>
+                <w:noProof/>
+              </w:rPr>
+              <w:t>命令</w:t>
+            </w:r>
+            <w:r>
+              <w:rPr>
+                <w:noProof/>
+                <w:webHidden/>
+              </w:rPr>
+              <w:tab/>
+            </w:r>
+            <w:r>
+              <w:rPr>
+                <w:noProof/>
+                <w:webHidden/>
+              </w:rPr>
+              <w:fldChar w:fldCharType="begin"/>
+            </w:r>
+            <w:r>
+              <w:rPr>
+                <w:noProof/>
+                <w:webHidden/>
+              </w:rPr>
+              <w:instrText xml:space="preserve"> PAGEREF _Toc530560227 \h </w:instrText>
+            </w:r>
+            <w:r>
+              <w:rPr>
+                <w:noProof/>
+                <w:webHidden/>
+              </w:rPr>
+            </w:r>
+            <w:r>
+              <w:rPr>
+                <w:noProof/>
+                <w:webHidden/>
+              </w:rPr>
+              <w:fldChar w:fldCharType="separate"/>
+            </w:r>
+            <w:r>
+              <w:rPr>
+                <w:noProof/>
+                <w:webHidden/>
+              </w:rPr>
+              <w:t>3</w:t>
+            </w:r>
+            <w:r>
+              <w:rPr>
+                <w:noProof/>
+                <w:webHidden/>
+              </w:rPr>
+              <w:fldChar w:fldCharType="end"/>
+            </w:r>
+          </w:hyperlink>
+        </w:p>
+        <w:p>
+          <w:pPr>
+            <w:pStyle w:val="TOC2"/>
+            <w:tabs>
+              <w:tab w:val="left" w:pos="880"/>
+              <w:tab w:val="right" w:leader="dot" w:pos="8630"/>
+            </w:tabs>
+            <w:rPr>
+              <w:noProof/>
+            </w:rPr>
+          </w:pPr>
+          <w:hyperlink w:anchor="_Toc530560228" w:history="1">
+            <w:r>
+              <w:rPr>
+                <w:rStyle w:val="Hyperlink"/>
+                <w:rFonts w:ascii="Arial" w:eastAsiaTheme="majorEastAsia" w:hAnsi="Arial" w:cs="Arial"/>
+                <w:noProof/>
+              </w:rPr>
+              <w:t>2.1</w:t>
+            </w:r>
+            <w:r>
+              <w:rPr>
+                <w:noProof/>
+              </w:rPr>
+              <w:tab/>
+            </w:r>
+            <w:r>
+              <w:rPr>
+                <w:rStyle w:val="Hyperlink"/>
+                <w:rFonts w:ascii="Arial" w:eastAsia="宋体" w:hAnsi="Arial" w:cs="Arial" w:hint="eastAsia"/>
+                <w:noProof/>
+              </w:rPr>
+              <w:t>新建代码库</w:t>
+            </w:r>
+            <w:r>
+              <w:rPr>
+                <w:noProof/>
+                <w:webHidden/>
+              </w:rPr>
+              <w:tab/>
+            </w:r>
+            <w:r>
+              <w:rPr>
+                <w:noProof/>
+                <w:webHidden/>
+              </w:rPr>
+              <w:fldChar w:fldCharType="begin"/>
+            </w:r>
+            <w:r>
+              <w:rPr>
+                <w:noProof/>
+                <w:webHidden/>
+              </w:rPr>
+              <w:instrText xml:space="preserve"> PAGEREF _Toc530560228 \h </w:instrText>
+            </w:r>
+            <w:r>
+              <w:rPr>
+                <w:noProof/>
+                <w:webHidden/>
+              </w:rPr>
+            </w:r>
+            <w:r>
+              <w:rPr>
+                <w:noProof/>
+                <w:webHidden/>
+              </w:rPr>
+              <w:fldChar w:fldCharType="separate"/>
+            </w:r>
+            <w:r>
+              <w:rPr>
+                <w:noProof/>
+                <w:webHidden/>
+              </w:rPr>
+              <w:t>3</w:t>
+            </w:r>
+            <w:r>
+              <w:rPr>
+                <w:noProof/>
+                <w:webHidden/>
+              </w:rPr>
+              <w:fldChar w:fldCharType="end"/>
+            </w:r>
+          </w:hyperlink>
+        </w:p>
+        <w:p>
+          <w:pPr>
+            <w:pStyle w:val="TOC2"/>
+            <w:tabs>
+              <w:tab w:val="left" w:pos="880"/>
+              <w:tab w:val="right" w:leader="dot" w:pos="8630"/>
+            </w:tabs>
+            <w:rPr>
+              <w:noProof/>
+            </w:rPr>
+          </w:pPr>
+          <w:hyperlink w:anchor="_Toc530560229" w:history="1">
+            <w:r>
+              <w:rPr>
+                <w:rStyle w:val="Hyperlink"/>
+                <w:rFonts w:ascii="Arial" w:eastAsia="宋体" w:hAnsi="Arial" w:cs="Arial"/>
+                <w:noProof/>
+              </w:rPr>
+              <w:t>2.2</w:t>
+            </w:r>
+            <w:r>
+              <w:rPr>
+                <w:noProof/>
+              </w:rPr>
+              <w:tab/>
+            </w:r>
+            <w:r>
+              <w:rPr>
+                <w:rStyle w:val="Hyperlink"/>
+                <w:rFonts w:ascii="Arial" w:eastAsia="宋体" w:hAnsi="Arial" w:cs="Arial" w:hint="eastAsia"/>
+                <w:noProof/>
+              </w:rPr>
+              <w:t>配置</w:t>
+            </w:r>
+            <w:r>
+              <w:rPr>
+                <w:noProof/>
+                <w:webHidden/>
+              </w:rPr>
+              <w:tab/>
+            </w:r>
+            <w:r>
+              <w:rPr>
+                <w:noProof/>
+                <w:webHidden/>
+              </w:rPr>
+              <w:fldChar w:fldCharType="begin"/>
+            </w:r>
+            <w:r>
+              <w:rPr>
+                <w:noProof/>
+                <w:webHidden/>
+              </w:rPr>
+              <w:instrText xml:space="preserve"> PAGEREF _Toc530560229 \h </w:instrText>
+            </w:r>
+            <w:r>
+              <w:rPr>
+                <w:noProof/>
+                <w:webHidden/>
+              </w:rPr>
+            </w:r>
+            <w:r>
+              <w:rPr>
+                <w:noProof/>
+                <w:webHidden/>
+              </w:rPr>
+              <w:fldChar w:fldCharType="separate"/>
+            </w:r>
+            <w:r>
+              <w:rPr>
+                <w:noProof/>
+                <w:webHidden/>
+              </w:rPr>
+              <w:t>3</w:t>
+            </w:r>
+            <w:r>
+              <w:rPr>
+                <w:noProof/>
+                <w:webHidden/>
+              </w:rPr>
+              <w:fldChar w:fldCharType="end"/>
+            </w:r>
+          </w:hyperlink>
+        </w:p>
+        <w:p>
+          <w:pPr>
+            <w:pStyle w:val="TOC2"/>
+            <w:tabs>
+              <w:tab w:val="left" w:pos="880"/>
+              <w:tab w:val="right" w:leader="dot" w:pos="8630"/>
+            </w:tabs>
+            <w:rPr>
+              <w:noProof/>
+            </w:rPr>
+          </w:pPr>
+          <w:hyperlink w:anchor="_Toc530560230" w:history="1">
+            <w:r>
+              <w:rPr>
+                <w:rStyle w:val="Hyperlink"/>
+                <w:rFonts w:ascii="Arial" w:eastAsia="宋体" w:hAnsi="Arial" w:cs="Arial"/>
+                <w:noProof/>
+              </w:rPr>
+              <w:t>2.3</w:t>
+            </w:r>
+            <w:r>
+              <w:rPr>
+                <w:noProof/>
+              </w:rPr>
+              <w:tab/>
+            </w:r>
+            <w:r>
+              <w:rPr>
+                <w:rStyle w:val="Hyperlink"/>
+                <w:rFonts w:ascii="Arial" w:eastAsia="宋体" w:hAnsi="Arial" w:cs="Arial" w:hint="eastAsia"/>
+                <w:noProof/>
+              </w:rPr>
+              <w:t>分支</w:t>
+            </w:r>
+            <w:r>
+              <w:rPr>
+                <w:noProof/>
+                <w:webHidden/>
+              </w:rPr>
+              <w:tab/>
+            </w:r>
+            <w:r>
+              <w:rPr>
+                <w:noProof/>
+                <w:webHidden/>
+              </w:rPr>
+              <w:fldChar w:fldCharType="begin"/>
+            </w:r>
+            <w:r>
+              <w:rPr>
+                <w:noProof/>
+                <w:webHidden/>
+              </w:rPr>
+              <w:instrText xml:space="preserve"> PAGEREF _Toc530560230 \h </w:instrText>
+            </w:r>
+            <w:r>
+              <w:rPr>
+                <w:noProof/>
+                <w:webHidden/>
+              </w:rPr>
+            </w:r>
+            <w:r>
+              <w:rPr>
+                <w:noProof/>
+                <w:webHidden/>
+              </w:rPr>
+              <w:fldChar w:fldCharType="separate"/>
+            </w:r>
+            <w:r>
+              <w:rPr>
+                <w:noProof/>
+                <w:webHidden/>
+              </w:rPr>
+              <w:t>3</w:t>
+            </w:r>
+            <w:r>
+              <w:rPr>
+                <w:noProof/>
+                <w:webHidden/>
+              </w:rPr>
+              <w:fldChar w:fldCharType="end"/>
+            </w:r>
+          </w:hyperlink>
+        </w:p>
+        <w:p>
+          <w:pPr>
+            <w:pStyle w:val="TOC2"/>
+            <w:tabs>
+              <w:tab w:val="left" w:pos="880"/>
+              <w:tab w:val="right" w:leader="dot" w:pos="8630"/>
+            </w:tabs>
+            <w:rPr>
+              <w:noProof/>
+            </w:rPr>
+          </w:pPr>
+          <w:hyperlink w:anchor="_Toc530560231" w:history="1">
+            <w:r>
+              <w:rPr>
+                <w:rStyle w:val="Hyperlink"/>
+                <w:rFonts w:ascii="Arial" w:eastAsia="宋体" w:hAnsi="Arial" w:cs="Arial"/>
+                <w:noProof/>
+              </w:rPr>
+              <w:t>2.4</w:t>
+            </w:r>
+            <w:r>
+              <w:rPr>
+                <w:noProof/>
+              </w:rPr>
+              <w:tab/>
+            </w:r>
+            <w:r>
+              <w:rPr>
+                <w:rStyle w:val="Hyperlink"/>
+                <w:rFonts w:ascii="Arial" w:eastAsia="宋体" w:hAnsi="Arial" w:cs="Arial" w:hint="eastAsia"/>
+                <w:noProof/>
+              </w:rPr>
+              <w:t>增加</w:t>
+            </w:r>
+            <w:r>
+              <w:rPr>
+                <w:rStyle w:val="Hyperlink"/>
+                <w:rFonts w:ascii="Arial" w:eastAsia="宋体" w:hAnsi="Arial" w:cs="Arial"/>
+                <w:noProof/>
+              </w:rPr>
+              <w:t>/</w:t>
+            </w:r>
+            <w:r>
+              <w:rPr>
+                <w:rStyle w:val="Hyperlink"/>
+                <w:rFonts w:ascii="Arial" w:eastAsia="宋体" w:hAnsi="Arial" w:cs="Arial" w:hint="eastAsia"/>
+                <w:noProof/>
+              </w:rPr>
+              <w:t>删除文件</w:t>
+            </w:r>
+            <w:r>
+              <w:rPr>
+                <w:noProof/>
+                <w:webHidden/>
+              </w:rPr>
+              <w:tab/>
+            </w:r>
+            <w:r>
+              <w:rPr>
+                <w:noProof/>
+                <w:webHidden/>
+              </w:rPr>
+              <w:fldChar w:fldCharType="begin"/>
+            </w:r>
+            <w:r>
+              <w:rPr>
+                <w:noProof/>
+                <w:webHidden/>
+              </w:rPr>
+              <w:instrText xml:space="preserve"> PAGEREF _Toc530560231 \h </w:instrText>
+            </w:r>
+            <w:r>
+              <w:rPr>
+                <w:noProof/>
+                <w:webHidden/>
+              </w:rPr>
+            </w:r>
+            <w:r>
+              <w:rPr>
+                <w:noProof/>
+                <w:webHidden/>
+              </w:rPr>
+              <w:fldChar w:fldCharType="separate"/>
+            </w:r>
+            <w:r>
+              <w:rPr>
+                <w:noProof/>
+                <w:webHidden/>
+              </w:rPr>
+              <w:t>4</w:t>
+            </w:r>
+            <w:r>
+              <w:rPr>
+                <w:noProof/>
+                <w:webHidden/>
+              </w:rPr>
+              <w:fldChar w:fldCharType="end"/>
+            </w:r>
+          </w:hyperlink>
+        </w:p>
+        <w:p>
+          <w:pPr>
+            <w:pStyle w:val="TOC2"/>
+            <w:tabs>
+              <w:tab w:val="left" w:pos="880"/>
+              <w:tab w:val="right" w:leader="dot" w:pos="8630"/>
+            </w:tabs>
+            <w:rPr>
+              <w:noProof/>
+            </w:rPr>
+          </w:pPr>
+          <w:hyperlink w:anchor="_Toc530560232" w:history="1">
+            <w:r>
+              <w:rPr>
+                <w:rStyle w:val="Hyperlink"/>
+                <w:rFonts w:ascii="Arial" w:eastAsia="宋体" w:hAnsi="Arial" w:cs="Arial"/>
+                <w:noProof/>
+              </w:rPr>
+              <w:t>2.5</w:t>
+            </w:r>
+            <w:r>
+              <w:rPr>
+                <w:noProof/>
+              </w:rPr>
+              <w:tab/>
+            </w:r>
+            <w:r>
+              <w:rPr>
+                <w:rStyle w:val="Hyperlink"/>
+                <w:rFonts w:ascii="Arial" w:eastAsia="宋体" w:hAnsi="Arial" w:cs="Arial" w:hint="eastAsia"/>
+                <w:noProof/>
+              </w:rPr>
+              <w:t>代码提交</w:t>
+            </w:r>
+            <w:r>
+              <w:rPr>
+                <w:noProof/>
+                <w:webHidden/>
+              </w:rPr>
+              <w:tab/>
+            </w:r>
+            <w:r>
+              <w:rPr>
+                <w:noProof/>
+                <w:webHidden/>
+              </w:rPr>
+              <w:fldChar w:fldCharType="begin"/>
+            </w:r>
+            <w:r>
+              <w:rPr>
+                <w:noProof/>
+                <w:webHidden/>
+              </w:rPr>
+              <w:instrText xml:space="preserve"> PAGEREF _Toc530560232 \h </w:instrText>
+            </w:r>
+            <w:r>
+              <w:rPr>
+                <w:noProof/>
+                <w:webHidden/>
+              </w:rPr>
+            </w:r>
+            <w:r>
+              <w:rPr>
+                <w:noProof/>
+                <w:webHidden/>
+              </w:rPr>
+              <w:fldChar w:fldCharType="separate"/>
+            </w:r>
+            <w:r>
+              <w:rPr>
+                <w:noProof/>
+                <w:webHidden/>
+              </w:rPr>
+              <w:t>5</w:t>
+            </w:r>
+            <w:r>
+              <w:rPr>
+                <w:noProof/>
+                <w:webHidden/>
+              </w:rPr>
+              <w:fldChar w:fldCharType="end"/>
+            </w:r>
+          </w:hyperlink>
+        </w:p>
+        <w:p>
+          <w:pPr>
+            <w:pStyle w:val="TOC2"/>
+            <w:tabs>
+              <w:tab w:val="left" w:pos="880"/>
+              <w:tab w:val="right" w:leader="dot" w:pos="8630"/>
+            </w:tabs>
+            <w:rPr>
+              <w:noProof/>
+            </w:rPr>
+          </w:pPr>
+          <w:hyperlink w:anchor="_Toc530560233" w:history="1">
+            <w:r>
+              <w:rPr>
+                <w:rStyle w:val="Hyperlink"/>
+                <w:rFonts w:ascii="Arial" w:eastAsia="宋体" w:hAnsi="Arial" w:cs="Arial"/>
+                <w:noProof/>
+              </w:rPr>
+              <w:t>2.6</w:t>
+            </w:r>
+            <w:r>
+              <w:rPr>
+                <w:noProof/>
+              </w:rPr>
+              <w:tab/>
+            </w:r>
+            <w:r>
+              <w:rPr>
+                <w:rStyle w:val="Hyperlink"/>
+                <w:rFonts w:ascii="Arial" w:eastAsia="宋体" w:hAnsi="Arial" w:cs="Arial" w:hint="eastAsia"/>
+                <w:noProof/>
+              </w:rPr>
+              <w:t>标签</w:t>
+            </w:r>
+            <w:r>
+              <w:rPr>
+                <w:noProof/>
+                <w:webHidden/>
+              </w:rPr>
+              <w:tab/>
+            </w:r>
+            <w:r>
+              <w:rPr>
+                <w:noProof/>
+                <w:webHidden/>
+              </w:rPr>
+              <w:fldChar w:fldCharType="begin"/>
+            </w:r>
+            <w:r>
+              <w:rPr>
+                <w:noProof/>
+                <w:webHidden/>
+              </w:rPr>
+              <w:instrText xml:space="preserve"> PAGEREF _Toc530560233 \h </w:instrText>
+            </w:r>
+            <w:r>
+              <w:rPr>
+                <w:noProof/>
+                <w:webHidden/>
+              </w:rPr>
+            </w:r>
+            <w:r>
+              <w:rPr>
+                <w:noProof/>
+                <w:webHidden/>
+              </w:rPr>
+              <w:fldChar w:fldCharType="separate"/>
+            </w:r>
+            <w:r>
+              <w:rPr>
+                <w:noProof/>
+                <w:webHidden/>
+              </w:rPr>
+              <w:t>5</w:t>
+            </w:r>
+            <w:r>
+              <w:rPr>
+                <w:noProof/>
+                <w:webHidden/>
+              </w:rPr>
+              <w:fldChar w:fldCharType="end"/>
+            </w:r>
+          </w:hyperlink>
+        </w:p>
+        <w:p>
+          <w:pPr>
+            <w:pStyle w:val="TOC2"/>
+            <w:tabs>
+              <w:tab w:val="left" w:pos="880"/>
+              <w:tab w:val="right" w:leader="dot" w:pos="8630"/>
+            </w:tabs>
+            <w:rPr>
+              <w:noProof/>
+            </w:rPr>
+          </w:pPr>
+          <w:hyperlink w:anchor="_Toc530560234" w:history="1">
+            <w:r>
+              <w:rPr>
+                <w:rStyle w:val="Hyperlink"/>
+                <w:rFonts w:ascii="Arial" w:eastAsia="宋体" w:hAnsi="Arial" w:cs="Arial"/>
+                <w:noProof/>
+              </w:rPr>
+              <w:t>2.7</w:t>
+            </w:r>
+            <w:r>
+              <w:rPr>
+                <w:noProof/>
+              </w:rPr>
+              <w:tab/>
+            </w:r>
+            <w:r>
+              <w:rPr>
+                <w:rStyle w:val="Hyperlink"/>
+                <w:rFonts w:ascii="Arial" w:eastAsia="宋体" w:hAnsi="Arial" w:cs="Arial" w:hint="eastAsia"/>
+                <w:noProof/>
+              </w:rPr>
+              <w:t>查看信息</w:t>
+            </w:r>
+            <w:r>
+              <w:rPr>
+                <w:noProof/>
+                <w:webHidden/>
+              </w:rPr>
+              <w:tab/>
+            </w:r>
+            <w:r>
+              <w:rPr>
+                <w:noProof/>
+                <w:webHidden/>
+              </w:rPr>
+              <w:fldChar w:fldCharType="begin"/>
+            </w:r>
+            <w:r>
+              <w:rPr>
+                <w:noProof/>
+                <w:webHidden/>
+              </w:rPr>
+              <w:instrText xml:space="preserve"> PAGEREF _Toc530560234 \h </w:instrText>
+            </w:r>
+            <w:r>
+              <w:rPr>
+                <w:noProof/>
+                <w:webHidden/>
+              </w:rPr>
+            </w:r>
+            <w:r>
+              <w:rPr>
+                <w:noProof/>
+                <w:webHidden/>
+              </w:rPr>
+              <w:fldChar w:fldCharType="separate"/>
+            </w:r>
+            <w:r>
+              <w:rPr>
+                <w:noProof/>
+                <w:webHidden/>
+              </w:rPr>
+              <w:t>6</w:t>
+            </w:r>
+            <w:r>
+              <w:rPr>
+                <w:noProof/>
+                <w:webHidden/>
+              </w:rPr>
+              <w:fldChar w:fldCharType="end"/>
+            </w:r>
+          </w:hyperlink>
+        </w:p>
+        <w:p>
+          <w:pPr>
+            <w:pStyle w:val="TOC2"/>
+            <w:tabs>
+              <w:tab w:val="left" w:pos="880"/>
+              <w:tab w:val="right" w:leader="dot" w:pos="8630"/>
+            </w:tabs>
+            <w:rPr>
+              <w:noProof/>
+            </w:rPr>
+          </w:pPr>
+          <w:hyperlink w:anchor="_Toc530560235" w:history="1">
+            <w:r>
+              <w:rPr>
+                <w:rStyle w:val="Hyperlink"/>
+                <w:rFonts w:ascii="Arial" w:eastAsia="宋体" w:hAnsi="Arial" w:cs="Arial"/>
+                <w:noProof/>
+              </w:rPr>
+              <w:t>2.8</w:t>
+            </w:r>
+            <w:r>
+              <w:rPr>
+                <w:noProof/>
+              </w:rPr>
+              <w:tab/>
+            </w:r>
+            <w:r>
+              <w:rPr>
+                <w:rStyle w:val="Hyperlink"/>
+                <w:rFonts w:ascii="Arial" w:eastAsia="宋体" w:hAnsi="Arial" w:cs="Arial" w:hint="eastAsia"/>
+                <w:noProof/>
+              </w:rPr>
+              <w:t>远程同步</w:t>
+            </w:r>
+            <w:r>
+              <w:rPr>
+                <w:noProof/>
+                <w:webHidden/>
+              </w:rPr>
+              <w:tab/>
+            </w:r>
+            <w:r>
+              <w:rPr>
+                <w:noProof/>
+                <w:webHidden/>
+              </w:rPr>
+              <w:fldChar w:fldCharType="begin"/>
+            </w:r>
+            <w:r>
+              <w:rPr>
+                <w:noProof/>
+                <w:webHidden/>
+              </w:rPr>
+              <w:instrText xml:space="preserve"> PAGEREF _Toc530560235 \h </w:instrText>
+            </w:r>
+            <w:r>
+              <w:rPr>
+                <w:noProof/>
+                <w:webHidden/>
+              </w:rPr>
+            </w:r>
+            <w:r>
+              <w:rPr>
+                <w:noProof/>
+                <w:webHidden/>
+              </w:rPr>
+              <w:fldChar w:fldCharType="separate"/>
+            </w:r>
+            <w:r>
+              <w:rPr>
+                <w:noProof/>
+                <w:webHidden/>
+              </w:rPr>
+              <w:t>7</w:t>
+            </w:r>
+            <w:r>
+              <w:rPr>
+                <w:noProof/>
+                <w:webHidden/>
+              </w:rPr>
+              <w:fldChar w:fldCharType="end"/>
+            </w:r>
+          </w:hyperlink>
+        </w:p>
+        <w:p>
+          <w:pPr>
+            <w:pStyle w:val="TOC2"/>
+            <w:tabs>
+              <w:tab w:val="left" w:pos="880"/>
+              <w:tab w:val="right" w:leader="dot" w:pos="8630"/>
+            </w:tabs>
+            <w:rPr>
+              <w:noProof/>
+            </w:rPr>
+          </w:pPr>
+          <w:hyperlink w:anchor="_Toc530560236" w:history="1">
+            <w:r>
+              <w:rPr>
+                <w:rStyle w:val="Hyperlink"/>
+                <w:rFonts w:ascii="Arial" w:eastAsia="宋体" w:hAnsi="Arial" w:cs="Arial"/>
+                <w:noProof/>
+              </w:rPr>
+              <w:t>2.9</w:t>
+            </w:r>
+            <w:r>
+              <w:rPr>
+                <w:noProof/>
+              </w:rPr>
+              <w:tab/>
+            </w:r>
+            <w:r>
+              <w:rPr>
+                <w:rStyle w:val="Hyperlink"/>
+                <w:rFonts w:ascii="Arial" w:eastAsia="宋体" w:hAnsi="Arial" w:cs="Arial" w:hint="eastAsia"/>
+                <w:noProof/>
+              </w:rPr>
+              <w:t>撤销</w:t>
+            </w:r>
+            <w:r>
+              <w:rPr>
+                <w:noProof/>
+                <w:webHidden/>
+              </w:rPr>
+              <w:tab/>
+            </w:r>
+            <w:r>
+              <w:rPr>
+                <w:noProof/>
+                <w:webHidden/>
+              </w:rPr>
+              <w:fldChar w:fldCharType="begin"/>
+            </w:r>
+            <w:r>
+              <w:rPr>
+                <w:noProof/>
+                <w:webHidden/>
+              </w:rPr>
+              <w:instrText xml:space="preserve"> PAGEREF _Toc530560236 \h </w:instrText>
+            </w:r>
+            <w:r>
+              <w:rPr>
+                <w:noProof/>
+                <w:webHidden/>
+              </w:rPr>
+            </w:r>
+            <w:r>
+              <w:rPr>
+                <w:noProof/>
+                <w:webHidden/>
+              </w:rPr>
+              <w:fldChar w:fldCharType="separate"/>
+            </w:r>
+            <w:r>
+              <w:rPr>
+                <w:noProof/>
+                <w:webHidden/>
+              </w:rPr>
+              <w:t>8</w:t>
+            </w:r>
+            <w:r>
+              <w:rPr>
+                <w:noProof/>
+                <w:webHidden/>
+              </w:rPr>
+              <w:fldChar w:fldCharType="end"/>
+            </w:r>
+          </w:hyperlink>
+        </w:p>
+        <w:p>
+          <w:pPr>
+            <w:pStyle w:val="TOC2"/>
+            <w:tabs>
+              <w:tab w:val="left" w:pos="1100"/>
+              <w:tab w:val="right" w:leader="dot" w:pos="8630"/>
+            </w:tabs>
+            <w:rPr>
+              <w:noProof/>
+            </w:rPr>
+          </w:pPr>
+          <w:hyperlink w:anchor="_Toc530560237" w:history="1">
+            <w:r>
+              <w:rPr>
+                <w:rStyle w:val="Hyperlink"/>
+                <w:rFonts w:ascii="Arial" w:eastAsia="宋体" w:hAnsi="Arial" w:cs="Arial"/>
+                <w:noProof/>
+              </w:rPr>
+              <w:t>2.10</w:t>
+            </w:r>
+            <w:r>
+              <w:rPr>
+                <w:noProof/>
+              </w:rPr>
+              <w:tab/>
+            </w:r>
+            <w:r>
+              <w:rPr>
+                <w:rStyle w:val="Hyperlink"/>
+                <w:rFonts w:ascii="Arial" w:eastAsia="宋体" w:hAnsi="Arial" w:cs="Arial" w:hint="eastAsia"/>
+                <w:noProof/>
+              </w:rPr>
+              <w:t>其他</w:t>
+            </w:r>
+            <w:r>
+              <w:rPr>
+                <w:noProof/>
+                <w:webHidden/>
+              </w:rPr>
+              <w:tab/>
+            </w:r>
+            <w:r>
+              <w:rPr>
+                <w:noProof/>
+                <w:webHidden/>
+              </w:rPr>
+              <w:fldChar w:fldCharType="begin"/>
+            </w:r>
+            <w:r>
+              <w:rPr>
+                <w:noProof/>
+                <w:webHidden/>
+              </w:rPr>
+              <w:instrText xml:space="preserve"> PAGEREF _Toc530560237 \h </w:instrText>
+            </w:r>
+            <w:r>
+              <w:rPr>
+                <w:noProof/>
+                <w:webHidden/>
+              </w:rPr>
+            </w:r>
+            <w:r>
+              <w:rPr>
+                <w:noProof/>
+                <w:webHidden/>
+              </w:rPr>
+              <w:fldChar w:fldCharType="separate"/>
+            </w:r>
+            <w:r>
+              <w:rPr>
+                <w:noProof/>
+                <w:webHidden/>
+              </w:rPr>
+              <w:t>9</w:t>
+            </w:r>
+            <w:r>
+              <w:rPr>
+                <w:noProof/>
+                <w:webHidden/>
+              </w:rPr>
+              <w:fldChar w:fldCharType="end"/>
+            </w:r>
+          </w:hyperlink>
+        </w:p>
+        <w:p>
+          <w:pPr>
+            <w:pStyle w:val="TOC1"/>
+            <w:tabs>
+              <w:tab w:val="left" w:pos="440"/>
+              <w:tab w:val="right" w:leader="dot" w:pos="8630"/>
+            </w:tabs>
+            <w:rPr>
+              <w:noProof/>
+            </w:rPr>
+          </w:pPr>
+          <w:hyperlink w:anchor="_Toc530560238" w:history="1">
+            <w:r>
+              <w:rPr>
+                <w:rStyle w:val="Hyperlink"/>
+                <w:rFonts w:ascii="Arial" w:hAnsi="Arial" w:cs="Arial"/>
+                <w:b/>
+                <w:noProof/>
+              </w:rPr>
+              <w:t>3</w:t>
+            </w:r>
+            <w:r>
+              <w:rPr>
+                <w:noProof/>
+              </w:rPr>
+              <w:tab/>
+            </w:r>
+            <w:r>
+              <w:rPr>
+                <w:rStyle w:val="Hyperlink"/>
+                <w:rFonts w:ascii="Arial" w:hAnsi="Arial" w:cs="Arial" w:hint="eastAsia"/>
+                <w:b/>
+                <w:noProof/>
+              </w:rPr>
+              <w:t>原理图</w:t>
+            </w:r>
+            <w:r>
+              <w:rPr>
+                <w:noProof/>
+                <w:webHidden/>
+              </w:rPr>
+              <w:tab/>
+            </w:r>
+            <w:r>
+              <w:rPr>
+                <w:noProof/>
+                <w:webHidden/>
+              </w:rPr>
+              <w:fldChar w:fldCharType="begin"/>
+            </w:r>
+            <w:r>
+              <w:rPr>
+                <w:noProof/>
+                <w:webHidden/>
+              </w:rPr>
+              <w:instrText xml:space="preserve"> PAGEREF _Toc530560238 \h </w:instrText>
+            </w:r>
+            <w:r>
+              <w:rPr>
+                <w:noProof/>
+                <w:webHidden/>
+              </w:rPr>
+            </w:r>
+            <w:r>
+              <w:rPr>
+                <w:noProof/>
+                <w:webHidden/>
+              </w:rPr>
+              <w:fldChar w:fldCharType="separate"/>
+            </w:r>
+            <w:r>
+              <w:rPr>
+                <w:noProof/>
+                <w:webHidden/>
+              </w:rPr>
+              <w:t>10</w:t>
+            </w:r>
+            <w:r>
+              <w:rPr>
+                <w:noProof/>
+                <w:webHidden/>
+              </w:rPr>
+              <w:fldChar w:fldCharType="end"/>
+            </w:r>
+          </w:hyperlink>
+        </w:p>
+        <w:p>
+          <w:pPr>
+            <w:pStyle w:val="TOC2"/>
+            <w:tabs>
+              <w:tab w:val="left" w:pos="880"/>
+              <w:tab w:val="right" w:leader="dot" w:pos="8630"/>
+            </w:tabs>
+            <w:rPr>
+              <w:noProof/>
+            </w:rPr>
+          </w:pPr>
+          <w:hyperlink w:anchor="_Toc530560239" w:history="1">
+            <w:r>
+              <w:rPr>
+                <w:rStyle w:val="Hyperlink"/>
+                <w:rFonts w:ascii="Arial" w:eastAsia="宋体" w:hAnsi="Arial" w:cs="Arial"/>
+                <w:noProof/>
+              </w:rPr>
+              <w:t>3.1</w:t>
+            </w:r>
+            <w:r>
+              <w:rPr>
+                <w:noProof/>
+              </w:rPr>
+              <w:tab/>
+            </w:r>
+            <w:r>
+              <w:rPr>
+                <w:rStyle w:val="Hyperlink"/>
+                <w:rFonts w:eastAsia="宋体" w:hint="eastAsia"/>
+                <w:noProof/>
+              </w:rPr>
+              <w:t>本地仓库构成</w:t>
+            </w:r>
+            <w:r>
+              <w:rPr>
+                <w:noProof/>
+                <w:webHidden/>
+              </w:rPr>
+              <w:tab/>
+            </w:r>
+            <w:r>
+              <w:rPr>
+                <w:noProof/>
+                <w:webHidden/>
+              </w:rPr>
+              <w:fldChar w:fldCharType="begin"/>
+            </w:r>
+            <w:r>
+              <w:rPr>
+                <w:noProof/>
+                <w:webHidden/>
+              </w:rPr>
+              <w:instrText xml:space="preserve"> PAGEREF _Toc530560239 \h </w:instrText>
+            </w:r>
+            <w:r>
+              <w:rPr>
+                <w:noProof/>
+                <w:webHidden/>
+              </w:rPr>
+            </w:r>
+            <w:r>
+              <w:rPr>
+                <w:noProof/>
+                <w:webHidden/>
+              </w:rPr>
+              <w:fldChar w:fldCharType="separate"/>
+            </w:r>
+            <w:r>
+              <w:rPr>
+                <w:noProof/>
+                <w:webHidden/>
+              </w:rPr>
+              <w:t>10</w:t>
+            </w:r>
+            <w:r>
+              <w:rPr>
+                <w:noProof/>
+                <w:webHidden/>
+              </w:rPr>
+              <w:fldChar w:fldCharType="end"/>
+            </w:r>
+          </w:hyperlink>
+        </w:p>
+        <w:p>
+          <w:pPr>
+            <w:pStyle w:val="TOC2"/>
+            <w:tabs>
+              <w:tab w:val="left" w:pos="880"/>
+              <w:tab w:val="right" w:leader="dot" w:pos="8630"/>
+            </w:tabs>
+            <w:rPr>
+              <w:noProof/>
+            </w:rPr>
+          </w:pPr>
+          <w:hyperlink w:anchor="_Toc530560240" w:history="1">
+            <w:r>
+              <w:rPr>
+                <w:rStyle w:val="Hyperlink"/>
+                <w:rFonts w:ascii="Arial" w:eastAsia="宋体" w:hAnsi="Arial" w:cs="Arial"/>
+                <w:noProof/>
+              </w:rPr>
+              <w:t>3.2</w:t>
+            </w:r>
+            <w:r>
+              <w:rPr>
+                <w:noProof/>
+              </w:rPr>
+              <w:tab/>
+            </w:r>
+            <w:r>
+              <w:rPr>
+                <w:rStyle w:val="Hyperlink"/>
+                <w:rFonts w:eastAsia="宋体" w:hint="eastAsia"/>
+                <w:noProof/>
+              </w:rPr>
+              <w:t>本地仓库文件状态流转</w:t>
+            </w:r>
+            <w:r>
+              <w:rPr>
+                <w:noProof/>
+                <w:webHidden/>
+              </w:rPr>
+              <w:tab/>
+            </w:r>
+            <w:r>
+              <w:rPr>
+                <w:noProof/>
+                <w:webHidden/>
+              </w:rPr>
+              <w:fldChar w:fldCharType="begin"/>
+            </w:r>
+            <w:r>
+              <w:rPr>
+                <w:noProof/>
+                <w:webHidden/>
+              </w:rPr>
+              <w:instrText xml:space="preserve"> PAGEREF _Toc530560240 \h </w:instrText>
+            </w:r>
+            <w:r>
+              <w:rPr>
+                <w:noProof/>
+                <w:webHidden/>
+              </w:rPr>
+            </w:r>
+            <w:r>
+              <w:rPr>
+                <w:noProof/>
+                <w:webHidden/>
+              </w:rPr>
+              <w:fldChar w:fldCharType="separate"/>
+            </w:r>
+            <w:r>
+              <w:rPr>
+                <w:noProof/>
+                <w:webHidden/>
+              </w:rPr>
+              <w:t>10</w:t>
+            </w:r>
+            <w:r>
+              <w:rPr>
+                <w:noProof/>
+                <w:webHidden/>
+              </w:rPr>
+              <w:fldChar w:fldCharType="end"/>
+            </w:r>
+          </w:hyperlink>
+        </w:p>
+        <w:p>
+          <w:pPr>
+            <w:pStyle w:val="TOC2"/>
+            <w:tabs>
+              <w:tab w:val="left" w:pos="880"/>
+              <w:tab w:val="right" w:leader="dot" w:pos="8630"/>
+            </w:tabs>
+            <w:rPr>
+              <w:noProof/>
+            </w:rPr>
+          </w:pPr>
+          <w:hyperlink w:anchor="_Toc530560241" w:history="1">
+            <w:r>
+              <w:rPr>
+                <w:rStyle w:val="Hyperlink"/>
+                <w:rFonts w:eastAsia="宋体"/>
+                <w:noProof/>
+              </w:rPr>
+              <w:t>3.3</w:t>
+            </w:r>
+            <w:r>
+              <w:rPr>
+                <w:noProof/>
+              </w:rPr>
+              <w:tab/>
+            </w:r>
+            <w:r>
+              <w:rPr>
+                <w:rStyle w:val="Hyperlink"/>
+                <w:rFonts w:eastAsia="宋体" w:hint="eastAsia"/>
+                <w:noProof/>
+              </w:rPr>
+              <w:t>远程操作管理</w:t>
+            </w:r>
+            <w:r>
+              <w:rPr>
+                <w:noProof/>
+                <w:webHidden/>
+              </w:rPr>
+              <w:tab/>
+            </w:r>
+            <w:r>
+              <w:rPr>
+                <w:noProof/>
+                <w:webHidden/>
+              </w:rPr>
+              <w:fldChar w:fldCharType="begin"/>
+            </w:r>
+            <w:r>
+              <w:rPr>
+                <w:noProof/>
+                <w:webHidden/>
+              </w:rPr>
+              <w:instrText xml:space="preserve"> PAGEREF _Toc530560241 \h </w:instrText>
+            </w:r>
+            <w:r>
+              <w:rPr>
+                <w:noProof/>
+                <w:webHidden/>
+              </w:rPr>
+            </w:r>
+            <w:r>
+              <w:rPr>
+                <w:noProof/>
+                <w:webHidden/>
+              </w:rPr>
+              <w:fldChar w:fldCharType="separate"/>
+            </w:r>
+            <w:r>
+              <w:rPr>
+                <w:noProof/>
+                <w:webHidden/>
+              </w:rPr>
+              <w:t>10</w:t>
+            </w:r>
+            <w:r>
+              <w:rPr>
+                <w:noProof/>
+                <w:webHidden/>
+              </w:rPr>
+              <w:fldChar w:fldCharType="end"/>
+            </w:r>
+          </w:hyperlink>
+        </w:p>
+        <w:p>
+          <w:pPr>
+            <w:pStyle w:val="TOC2"/>
+            <w:tabs>
+              <w:tab w:val="left" w:pos="880"/>
+              <w:tab w:val="right" w:leader="dot" w:pos="8630"/>
+            </w:tabs>
+            <w:rPr>
+              <w:noProof/>
+            </w:rPr>
+          </w:pPr>
+          <w:hyperlink w:anchor="_Toc530560242" w:history="1">
+            <w:r>
+              <w:rPr>
+                <w:rStyle w:val="Hyperlink"/>
+                <w:rFonts w:eastAsia="宋体"/>
+                <w:noProof/>
+              </w:rPr>
+              <w:t>3.4</w:t>
+            </w:r>
+            <w:r>
+              <w:rPr>
+                <w:noProof/>
+              </w:rPr>
+              <w:tab/>
+            </w:r>
+            <w:r>
+              <w:rPr>
+                <w:rStyle w:val="Hyperlink"/>
+                <w:rFonts w:eastAsia="宋体" w:hint="eastAsia"/>
+                <w:noProof/>
+              </w:rPr>
+              <w:t>使用规范流程</w:t>
+            </w:r>
+            <w:r>
+              <w:rPr>
+                <w:noProof/>
+                <w:webHidden/>
+              </w:rPr>
+              <w:tab/>
+            </w:r>
+            <w:r>
+              <w:rPr>
+                <w:noProof/>
+                <w:webHidden/>
+              </w:rPr>
+              <w:fldChar w:fldCharType="begin"/>
+            </w:r>
+            <w:r>
+              <w:rPr>
+                <w:noProof/>
+                <w:webHidden/>
+              </w:rPr>
+              <w:instrText xml:space="preserve"> PAGEREF _Toc530560242 \h </w:instrText>
+            </w:r>
+            <w:r>
+              <w:rPr>
+                <w:noProof/>
+                <w:webHidden/>
+              </w:rPr>
+            </w:r>
+            <w:r>
+              <w:rPr>
+                <w:noProof/>
+                <w:webHidden/>
+              </w:rPr>
+              <w:fldChar w:fldCharType="separate"/>
+            </w:r>
+            <w:r>
+              <w:rPr>
+                <w:noProof/>
+                <w:webHidden/>
+              </w:rPr>
+              <w:t>11</w:t>
+            </w:r>
+            <w:r>
+              <w:rPr>
+                <w:noProof/>
+                <w:webHidden/>
+              </w:rPr>
+              <w:fldChar w:fldCharType="end"/>
+            </w:r>
+          </w:hyperlink>
+        </w:p>
+        <w:p>
+          <w:pPr>
+            <w:pStyle w:val="TOC2"/>
+            <w:tabs>
+              <w:tab w:val="left" w:pos="880"/>
+              <w:tab w:val="right" w:leader="dot" w:pos="8630"/>
+            </w:tabs>
+            <w:rPr>
+              <w:noProof/>
+            </w:rPr>
+          </w:pPr>
+          <w:hyperlink w:anchor="_Toc530560243" w:history="1">
+            <w:r>
+              <w:rPr>
+                <w:rStyle w:val="Hyperlink"/>
+                <w:rFonts w:eastAsia="宋体"/>
+                <w:noProof/>
+              </w:rPr>
+              <w:t>3.5</w:t>
+            </w:r>
+            <w:r>
+              <w:rPr>
+                <w:noProof/>
+              </w:rPr>
+              <w:tab/>
+            </w:r>
+            <w:r>
+              <w:rPr>
+                <w:rStyle w:val="Hyperlink"/>
+                <w:rFonts w:eastAsia="宋体" w:hint="eastAsia"/>
+                <w:noProof/>
+              </w:rPr>
+              <w:t>分支模型</w:t>
+            </w:r>
+            <w:r>
+              <w:rPr>
+                <w:noProof/>
+                <w:webHidden/>
+              </w:rPr>
+              <w:tab/>
+            </w:r>
+            <w:r>
+              <w:rPr>
+                <w:noProof/>
+                <w:webHidden/>
+              </w:rPr>
+              <w:fldChar w:fldCharType="begin"/>
+            </w:r>
+            <w:r>
+              <w:rPr>
+                <w:noProof/>
+                <w:webHidden/>
+              </w:rPr>
+              <w:instrText xml:space="preserve"> PAGEREF _Toc530560243 \h </w:instrText>
+            </w:r>
+            <w:r>
+              <w:rPr>
+                <w:noProof/>
+                <w:webHidden/>
+              </w:rPr>
+            </w:r>
+            <w:r>
+              <w:rPr>
+                <w:noProof/>
+                <w:webHidden/>
+              </w:rPr>
+              <w:fldChar w:fldCharType="separate"/>
+            </w:r>
+            <w:r>
+              <w:rPr>
+                <w:noProof/>
+                <w:webHidden/>
+              </w:rPr>
+              <w:t>12</w:t>
+            </w:r>
+            <w:r>
+              <w:rPr>
+                <w:noProof/>
+                <w:webHidden/>
+              </w:rPr>
+              <w:fldChar w:fldCharType="end"/>
+            </w:r>
+          </w:hyperlink>
+        </w:p>
+        <w:p>
+          <w:r>
+            <w:rPr>
+              <w:b/>
+              <w:bCs/>
+              <w:noProof/>
+            </w:rPr>
+            <w:fldChar w:fldCharType="end"/>
+          </w:r>
+        </w:p>
+      </w:sdtContent>
+    </w:sdt>
+    <w:p>
+      <w:pPr>
+        <w:rPr>
+          <w:rFonts w:ascii="Arial" w:eastAsiaTheme="majorEastAsia" w:hAnsi="Arial" w:cs="Arial"/>
+          <w:b/>
+          <w:color w:val="000000" w:themeColor="text1"/>
+          <w:sz w:val="32"/>
+          <w:szCs w:val="32"/>
+        </w:rPr>
+      </w:pPr>
+      <w:r>
+        <w:rPr>
+          <w:rFonts w:ascii="Arial" w:eastAsiaTheme="majorEastAsia" w:hAnsi="Arial" w:cs="Arial"/>
+          <w:b/>
+          <w:color w:val="000000" w:themeColor="text1"/>
+          <w:sz w:val="32"/>
+          <w:szCs w:val="32"/>
+        </w:rPr>
+        <w:br w:type="page"/>
+      </w:r>
+    </w:p>
+    <w:p>
+      <w:pPr>
+        <w:rPr>
+          <w:rFonts w:ascii="Arial" w:eastAsiaTheme="majorEastAsia" w:hAnsi="Arial" w:cs="Arial"/>
+          <w:b/>
+          <w:color w:val="000000" w:themeColor="text1"/>
+          <w:sz w:val="32"/>
+          <w:szCs w:val="32"/>
+        </w:rPr>
+      </w:pPr>
+    </w:p>
+    <w:p>
+      <w:pPr>
         <w:pStyle w:val="Heading1"/>
         <w:rPr>
           <w:rFonts w:ascii="Arial" w:hAnsi="Arial" w:cs="Arial"/>
@@ -11,6 +1698,7 @@
           <w:color w:val="000000" w:themeColor="text1"/>
         </w:rPr>
       </w:pPr>
+      <w:bookmarkStart w:id="0" w:name="_Toc530560226"/>
       <w:r>
         <w:rPr>
           <w:rFonts w:ascii="Arial" w:hAnsi="Arial" w:cs="Arial"/>
@@ -19,6 +1707,7 @@
         </w:rPr>
         <w:t>常用</w:t>
       </w:r>
+      <w:bookmarkEnd w:id="0"/>
     </w:p>
     <w:p>
       <w:pPr>
@@ -99,7 +1788,7 @@
                     <pic:cNvPicPr/>
                   </pic:nvPicPr>
                   <pic:blipFill>
-                    <a:blip r:embed="rId7"/>
+                    <a:blip r:embed="rId8"/>
                     <a:stretch>
                       <a:fillRect/>
                     </a:stretch>
@@ -414,8 +2103,8 @@
           <w:szCs w:val="36"/>
         </w:rPr>
       </w:pPr>
-      <w:bookmarkStart w:id="0" w:name="t0"/>
-      <w:bookmarkEnd w:id="0"/>
+      <w:bookmarkStart w:id="1" w:name="t0"/>
+      <w:bookmarkEnd w:id="1"/>
       <w:r>
         <w:rPr>
           <w:rFonts w:ascii="Arial" w:eastAsia="宋体" w:hAnsi="Arial" w:cs="Arial"/>
@@ -436,6 +2125,7 @@
           <w:color w:val="000000" w:themeColor="text1"/>
         </w:rPr>
       </w:pPr>
+      <w:bookmarkStart w:id="2" w:name="_Toc530560227"/>
       <w:r>
         <w:rPr>
           <w:rFonts w:ascii="Arial" w:hAnsi="Arial" w:cs="Arial"/>
@@ -445,6 +2135,7 @@
         <w:lastRenderedPageBreak/>
         <w:t>命令</w:t>
       </w:r>
+      <w:bookmarkEnd w:id="2"/>
     </w:p>
     <w:p>
       <w:pPr>
@@ -456,6 +2147,7 @@
           <w:szCs w:val="28"/>
         </w:rPr>
       </w:pPr>
+      <w:bookmarkStart w:id="3" w:name="_Toc530560228"/>
       <w:r>
         <w:rPr>
           <w:rFonts w:ascii="Arial" w:eastAsia="宋体" w:hAnsi="Arial" w:cs="Arial"/>
@@ -464,6 +2156,7 @@
         </w:rPr>
         <w:t>新建代码库</w:t>
       </w:r>
+      <w:bookmarkEnd w:id="3"/>
     </w:p>
     <w:p>
       <w:pPr>
@@ -1120,7 +2813,7 @@
         </w:rPr>
         <w:t xml:space="preserve"> clone </w:t>
       </w:r>
-      <w:hyperlink r:id="rId8" w:history="1">
+      <w:hyperlink r:id="rId9" w:history="1">
         <w:r>
           <w:rPr>
             <w:rFonts w:ascii="Arial" w:hAnsi="Arial" w:cs="Arial"/>
@@ -1163,8 +2856,9 @@
           <w:szCs w:val="28"/>
         </w:rPr>
       </w:pPr>
-      <w:bookmarkStart w:id="1" w:name="t1"/>
-      <w:bookmarkEnd w:id="1"/>
+      <w:bookmarkStart w:id="4" w:name="t1"/>
+      <w:bookmarkStart w:id="5" w:name="_Toc530560229"/>
+      <w:bookmarkEnd w:id="4"/>
       <w:r>
         <w:rPr>
           <w:rFonts w:ascii="Arial" w:eastAsia="宋体" w:hAnsi="Arial" w:cs="Arial"/>
@@ -1173,6 +2867,7 @@
         </w:rPr>
         <w:t>配置</w:t>
       </w:r>
+      <w:bookmarkEnd w:id="5"/>
     </w:p>
     <w:p>
       <w:pPr>
@@ -1776,6 +3471,7 @@
           <w:szCs w:val="28"/>
         </w:rPr>
       </w:pPr>
+      <w:bookmarkStart w:id="6" w:name="_Toc530560230"/>
       <w:r>
         <w:rPr>
           <w:rFonts w:ascii="Arial" w:eastAsia="宋体" w:hAnsi="Arial" w:cs="Arial"/>
@@ -1784,6 +3480,7 @@
         </w:rPr>
         <w:t>分支</w:t>
       </w:r>
+      <w:bookmarkEnd w:id="6"/>
     </w:p>
     <w:p>
       <w:pPr>
@@ -3590,8 +5287,6 @@
         </w:rPr>
         <w:t>(or branch)</w:t>
       </w:r>
-      <w:bookmarkStart w:id="2" w:name="_GoBack"/>
-      <w:bookmarkEnd w:id="2"/>
     </w:p>
     <w:p>
       <w:pPr>
@@ -4545,8 +6240,9 @@
           <w:szCs w:val="28"/>
         </w:rPr>
       </w:pPr>
-      <w:bookmarkStart w:id="3" w:name="t2"/>
-      <w:bookmarkEnd w:id="3"/>
+      <w:bookmarkStart w:id="7" w:name="t2"/>
+      <w:bookmarkStart w:id="8" w:name="_Toc530560231"/>
+      <w:bookmarkEnd w:id="7"/>
       <w:r>
         <w:rPr>
           <w:rFonts w:ascii="Arial" w:eastAsia="宋体" w:hAnsi="Arial" w:cs="Arial"/>
@@ -4571,6 +6267,7 @@
         </w:rPr>
         <w:t>删除文件</w:t>
       </w:r>
+      <w:bookmarkEnd w:id="8"/>
     </w:p>
     <w:p>
       <w:pPr>
@@ -5549,8 +7246,9 @@
           <w:szCs w:val="28"/>
         </w:rPr>
       </w:pPr>
-      <w:bookmarkStart w:id="4" w:name="t3"/>
-      <w:bookmarkEnd w:id="4"/>
+      <w:bookmarkStart w:id="9" w:name="t3"/>
+      <w:bookmarkStart w:id="10" w:name="_Toc530560232"/>
+      <w:bookmarkEnd w:id="9"/>
       <w:r>
         <w:rPr>
           <w:rFonts w:ascii="Arial" w:eastAsia="宋体" w:hAnsi="Arial" w:cs="Arial"/>
@@ -5559,6 +7257,7 @@
         </w:rPr>
         <w:t>代码提交</w:t>
       </w:r>
+      <w:bookmarkEnd w:id="10"/>
     </w:p>
     <w:p>
       <w:pPr>
@@ -6437,10 +8136,11 @@
           <w:szCs w:val="28"/>
         </w:rPr>
       </w:pPr>
-      <w:bookmarkStart w:id="5" w:name="t4"/>
-      <w:bookmarkStart w:id="6" w:name="t5"/>
-      <w:bookmarkEnd w:id="5"/>
-      <w:bookmarkEnd w:id="6"/>
+      <w:bookmarkStart w:id="11" w:name="t4"/>
+      <w:bookmarkStart w:id="12" w:name="t5"/>
+      <w:bookmarkStart w:id="13" w:name="_Toc530560233"/>
+      <w:bookmarkEnd w:id="11"/>
+      <w:bookmarkEnd w:id="12"/>
       <w:r>
         <w:rPr>
           <w:rFonts w:ascii="Arial" w:eastAsia="宋体" w:hAnsi="Arial" w:cs="Arial"/>
@@ -6449,6 +8149,7 @@
         </w:rPr>
         <w:t>标签</w:t>
       </w:r>
+      <w:bookmarkEnd w:id="13"/>
     </w:p>
     <w:p>
       <w:pPr>
@@ -7715,8 +9416,9 @@
           <w:szCs w:val="28"/>
         </w:rPr>
       </w:pPr>
-      <w:bookmarkStart w:id="7" w:name="t6"/>
-      <w:bookmarkEnd w:id="7"/>
+      <w:bookmarkStart w:id="14" w:name="t6"/>
+      <w:bookmarkStart w:id="15" w:name="_Toc530560234"/>
+      <w:bookmarkEnd w:id="14"/>
       <w:r>
         <w:rPr>
           <w:rFonts w:ascii="Arial" w:eastAsia="宋体" w:hAnsi="Arial" w:cs="Arial"/>
@@ -7725,6 +9427,7 @@
         </w:rPr>
         <w:t>查看信息</w:t>
       </w:r>
+      <w:bookmarkEnd w:id="15"/>
     </w:p>
     <w:p>
       <w:pPr>
@@ -10596,8 +12299,9 @@
           <w:szCs w:val="28"/>
         </w:rPr>
       </w:pPr>
-      <w:bookmarkStart w:id="8" w:name="t7"/>
-      <w:bookmarkEnd w:id="8"/>
+      <w:bookmarkStart w:id="16" w:name="t7"/>
+      <w:bookmarkStart w:id="17" w:name="_Toc530560235"/>
+      <w:bookmarkEnd w:id="16"/>
       <w:r>
         <w:rPr>
           <w:rFonts w:ascii="Arial" w:eastAsia="宋体" w:hAnsi="Arial" w:cs="Arial"/>
@@ -10606,6 +12310,7 @@
         </w:rPr>
         <w:t>远程同步</w:t>
       </w:r>
+      <w:bookmarkEnd w:id="17"/>
     </w:p>
     <w:p>
       <w:pPr>
@@ -11799,8 +13504,9 @@
           <w:szCs w:val="28"/>
         </w:rPr>
       </w:pPr>
-      <w:bookmarkStart w:id="9" w:name="t8"/>
-      <w:bookmarkEnd w:id="9"/>
+      <w:bookmarkStart w:id="18" w:name="t8"/>
+      <w:bookmarkStart w:id="19" w:name="_Toc530560236"/>
+      <w:bookmarkEnd w:id="18"/>
       <w:r>
         <w:rPr>
           <w:rFonts w:ascii="Arial" w:eastAsia="宋体" w:hAnsi="Arial" w:cs="Arial"/>
@@ -11809,6 +13515,7 @@
         </w:rPr>
         <w:t>撤销</w:t>
       </w:r>
+      <w:bookmarkEnd w:id="19"/>
     </w:p>
     <w:p>
       <w:pPr>
@@ -13357,8 +15064,9 @@
           <w:szCs w:val="28"/>
         </w:rPr>
       </w:pPr>
-      <w:bookmarkStart w:id="10" w:name="t9"/>
-      <w:bookmarkEnd w:id="10"/>
+      <w:bookmarkStart w:id="20" w:name="t9"/>
+      <w:bookmarkStart w:id="21" w:name="_Toc530560237"/>
+      <w:bookmarkEnd w:id="20"/>
       <w:r>
         <w:rPr>
           <w:rFonts w:ascii="Arial" w:eastAsia="宋体" w:hAnsi="Arial" w:cs="Arial"/>
@@ -13368,6 +15076,7 @@
         <w:lastRenderedPageBreak/>
         <w:t>其他</w:t>
       </w:r>
+      <w:bookmarkEnd w:id="21"/>
     </w:p>
     <w:p>
       <w:pPr>
@@ -13514,6 +15223,7 @@
           <w:color w:val="000000" w:themeColor="text1"/>
         </w:rPr>
       </w:pPr>
+      <w:bookmarkStart w:id="22" w:name="_Toc530560238"/>
       <w:r>
         <w:rPr>
           <w:rFonts w:ascii="Arial" w:hAnsi="Arial" w:cs="Arial" w:hint="eastAsia"/>
@@ -13522,6 +15232,7 @@
         </w:rPr>
         <w:t>原理图</w:t>
       </w:r>
+      <w:bookmarkEnd w:id="22"/>
     </w:p>
     <w:p>
       <w:pPr>
@@ -13533,13 +15244,15 @@
           <w:szCs w:val="28"/>
         </w:rPr>
       </w:pPr>
-      <w:hyperlink r:id="rId9" w:tgtFrame="_blank" w:history="1">
+      <w:hyperlink r:id="rId10" w:tgtFrame="_blank" w:history="1">
+        <w:bookmarkStart w:id="23" w:name="_Toc530560239"/>
         <w:r>
           <w:rPr>
             <w:rFonts w:eastAsia="宋体"/>
           </w:rPr>
           <w:t>本地仓库构成</w:t>
         </w:r>
+        <w:bookmarkEnd w:id="23"/>
       </w:hyperlink>
     </w:p>
     <w:p>
@@ -13574,7 +15287,7 @@
                     </pic:cNvPicPr>
                   </pic:nvPicPr>
                   <pic:blipFill>
-                    <a:blip r:embed="rId10" cstate="print">
+                    <a:blip r:embed="rId11" cstate="print">
                       <a:extLst>
                         <a:ext uri="{28A0092B-C50C-407E-A947-70E740481C1C}">
                           <a14:useLocalDpi xmlns:a14="http://schemas.microsoft.com/office/drawing/2010/main" val="0"/>
@@ -13616,13 +15329,15 @@
           <w:szCs w:val="28"/>
         </w:rPr>
       </w:pPr>
-      <w:hyperlink r:id="rId11" w:tgtFrame="_blank" w:history="1">
+      <w:hyperlink r:id="rId12" w:tgtFrame="_blank" w:history="1">
+        <w:bookmarkStart w:id="24" w:name="_Toc530560240"/>
         <w:r>
           <w:rPr>
             <w:rFonts w:eastAsia="宋体"/>
           </w:rPr>
           <w:t>本地仓库文件状态流转</w:t>
         </w:r>
+        <w:bookmarkEnd w:id="24"/>
       </w:hyperlink>
     </w:p>
     <w:p>
@@ -13656,7 +15371,7 @@
                     </pic:cNvPicPr>
                   </pic:nvPicPr>
                   <pic:blipFill>
-                    <a:blip r:embed="rId12" cstate="print">
+                    <a:blip r:embed="rId13" cstate="print">
                       <a:extLst>
                         <a:ext uri="{28A0092B-C50C-407E-A947-70E740481C1C}">
                           <a14:useLocalDpi xmlns:a14="http://schemas.microsoft.com/office/drawing/2010/main" val="0"/>
@@ -13696,13 +15411,15 @@
           <w:rFonts w:eastAsia="宋体"/>
         </w:rPr>
       </w:pPr>
-      <w:hyperlink r:id="rId13" w:tgtFrame="_blank" w:history="1">
+      <w:hyperlink r:id="rId14" w:tgtFrame="_blank" w:history="1">
+        <w:bookmarkStart w:id="25" w:name="_Toc530560241"/>
         <w:r>
           <w:rPr>
             <w:rFonts w:eastAsia="宋体"/>
           </w:rPr>
           <w:t>远程操作管理</w:t>
         </w:r>
+        <w:bookmarkEnd w:id="25"/>
       </w:hyperlink>
     </w:p>
     <w:p>
@@ -13737,7 +15454,7 @@
                     </pic:cNvPicPr>
                   </pic:nvPicPr>
                   <pic:blipFill>
-                    <a:blip r:embed="rId14">
+                    <a:blip r:embed="rId15">
                       <a:extLst>
                         <a:ext uri="{28A0092B-C50C-407E-A947-70E740481C1C}">
                           <a14:useLocalDpi xmlns:a14="http://schemas.microsoft.com/office/drawing/2010/main" val="0"/>
@@ -13777,13 +15494,15 @@
           <w:rFonts w:eastAsia="宋体"/>
         </w:rPr>
       </w:pPr>
-      <w:hyperlink r:id="rId15" w:tgtFrame="_blank" w:history="1">
+      <w:hyperlink r:id="rId16" w:tgtFrame="_blank" w:history="1">
+        <w:bookmarkStart w:id="26" w:name="_Toc530560242"/>
         <w:r>
           <w:rPr>
             <w:rFonts w:eastAsia="宋体"/>
           </w:rPr>
           <w:t>使用规范流程</w:t>
         </w:r>
+        <w:bookmarkEnd w:id="26"/>
       </w:hyperlink>
     </w:p>
     <w:p>
@@ -13818,7 +15537,7 @@
                     </pic:cNvPicPr>
                   </pic:nvPicPr>
                   <pic:blipFill>
-                    <a:blip r:embed="rId16">
+                    <a:blip r:embed="rId17">
                       <a:extLst>
                         <a:ext uri="{28A0092B-C50C-407E-A947-70E740481C1C}">
                           <a14:useLocalDpi xmlns:a14="http://schemas.microsoft.com/office/drawing/2010/main" val="0"/>
@@ -13883,14 +15602,30 @@
           <w:rFonts w:eastAsia="宋体"/>
         </w:rPr>
       </w:pPr>
-      <w:hyperlink r:id="rId17" w:tgtFrame="_blank" w:history="1">
+      <w:hyperlink r:id="rId18" w:tgtFrame="_blank" w:history="1">
+        <w:bookmarkStart w:id="27" w:name="_Toc530560243"/>
         <w:r>
           <w:rPr>
             <w:rFonts w:eastAsia="宋体"/>
           </w:rPr>
           <w:t>分支模型</w:t>
         </w:r>
+        <w:bookmarkEnd w:id="27"/>
       </w:hyperlink>
+      <w:r>
+        <w:rPr>
+          <w:rFonts w:eastAsia="宋体"/>
+        </w:rPr>
+        <w:t xml:space="preserve"> </w:t>
+      </w:r>
+      <w:bookmarkStart w:id="28" w:name="_GoBack"/>
+      <w:bookmarkEnd w:id="28"/>
+      <w:r>
+        <w:rPr>
+          <w:rFonts w:eastAsia="宋体"/>
+        </w:rPr>
+        <w:t>!!!</w:t>
+      </w:r>
     </w:p>
     <w:p>
       <w:pPr>
@@ -13923,7 +15658,7 @@
                     </pic:cNvPicPr>
                   </pic:nvPicPr>
                   <pic:blipFill>
-                    <a:blip r:embed="rId18">
+                    <a:blip r:embed="rId19">
                       <a:extLst>
                         <a:ext uri="{28A0092B-C50C-407E-A947-70E740481C1C}">
                           <a14:useLocalDpi xmlns:a14="http://schemas.microsoft.com/office/drawing/2010/main" val="0"/>
@@ -13965,7 +15700,7 @@
       </w:pPr>
     </w:p>
     <w:sectPr>
-      <w:footerReference w:type="default" r:id="rId19"/>
+      <w:footerReference w:type="default" r:id="rId20"/>
       <w:pgSz w:w="12240" w:h="15840"/>
       <w:pgMar w:top="1440" w:right="1800" w:bottom="1440" w:left="1800" w:header="720" w:footer="720" w:gutter="0"/>
       <w:cols w:space="720"/>
@@ -16748,7 +18483,6 @@
     <w:name w:val="Hyperlink"/>
     <w:basedOn w:val="DefaultParagraphFont"/>
     <w:uiPriority w:val="99"/>
-    <w:semiHidden/>
     <w:unhideWhenUsed/>
     <w:rsid w:val="003F5F01"/>
     <w:rPr>
@@ -16932,6 +18666,49 @@
     <w:name w:val="richtext"/>
     <w:basedOn w:val="DefaultParagraphFont"/>
     <w:rsid w:val="00A95785"/>
+  </w:style>
+  <w:style w:type="paragraph" w:styleId="TOCHeading">
+    <w:name w:val="TOC Heading"/>
+    <w:basedOn w:val="Heading1"/>
+    <w:next w:val="Normal"/>
+    <w:uiPriority w:val="39"/>
+    <w:unhideWhenUsed/>
+    <w:qFormat/>
+    <w:rsid w:val="006C674B"/>
+    <w:pPr>
+      <w:numPr>
+        <w:numId w:val="0"/>
+      </w:numPr>
+      <w:outlineLvl w:val="9"/>
+    </w:pPr>
+    <w:rPr>
+      <w:lang w:eastAsia="en-US"/>
+    </w:rPr>
+  </w:style>
+  <w:style w:type="paragraph" w:styleId="TOC1">
+    <w:name w:val="toc 1"/>
+    <w:basedOn w:val="Normal"/>
+    <w:next w:val="Normal"/>
+    <w:autoRedefine/>
+    <w:uiPriority w:val="39"/>
+    <w:unhideWhenUsed/>
+    <w:rsid w:val="006C674B"/>
+    <w:pPr>
+      <w:spacing w:after="100"/>
+    </w:pPr>
+  </w:style>
+  <w:style w:type="paragraph" w:styleId="TOC2">
+    <w:name w:val="toc 2"/>
+    <w:basedOn w:val="Normal"/>
+    <w:next w:val="Normal"/>
+    <w:autoRedefine/>
+    <w:uiPriority w:val="39"/>
+    <w:unhideWhenUsed/>
+    <w:rsid w:val="006C674B"/>
+    <w:pPr>
+      <w:spacing w:after="100"/>
+      <w:ind w:left="220"/>
+    </w:pPr>
   </w:style>
 </w:styles>
 </file>
@@ -17195,4 +18972,16 @@
     </a:ext>
   </a:extLst>
 </a:theme>
+</file>
+
+<file path=customXml/item1.xml><?xml version="1.0" encoding="utf-8"?>
+<b:Sources xmlns:b="http://schemas.openxmlformats.org/officeDocument/2006/bibliography" xmlns="http://schemas.openxmlformats.org/officeDocument/2006/bibliography" SelectedStyle="\APASixthEditionOfficeOnline.xsl" StyleName="APA" Version="6"/>
+</file>
+
+<file path=customXml/itemProps1.xml><?xml version="1.0" encoding="utf-8"?>
+<ds:datastoreItem xmlns:ds="http://schemas.openxmlformats.org/officeDocument/2006/customXml" ds:itemID="{91F9EDC2-98A5-4F4C-8768-6BC97348B8F1}">
+  <ds:schemaRefs>
+    <ds:schemaRef ds:uri="http://schemas.openxmlformats.org/officeDocument/2006/bibliography"/>
+  </ds:schemaRefs>
+</ds:datastoreItem>
 </file>
</xml_diff>

<commit_message>
log: 2019.11.18-action, cubeMx, mbsSdk list.
</commit_message>
<xml_diff>
--- a/Chap_03-Tech/03.099-Desktop/_log/Git/Git manual huamg-v1.0.docx
+++ b/Chap_03-Tech/03.099-Desktop/_log/Git/Git manual huamg-v1.0.docx
@@ -60,6 +60,13 @@
     </w:p>
     <w:sdt>
       <w:sdtPr>
+        <w:rPr>
+          <w:rFonts w:asciiTheme="minorHAnsi" w:eastAsiaTheme="minorEastAsia" w:hAnsiTheme="minorHAnsi" w:cstheme="minorBidi"/>
+          <w:color w:val="auto"/>
+          <w:sz w:val="22"/>
+          <w:szCs w:val="22"/>
+          <w:lang w:eastAsia="zh-CN"/>
+        </w:rPr>
         <w:id w:val="-560488698"/>
         <w:docPartObj>
           <w:docPartGallery w:val="Table of Contents"/>
@@ -68,14 +75,9 @@
       </w:sdtPr>
       <w:sdtEndPr>
         <w:rPr>
-          <w:rFonts w:asciiTheme="minorHAnsi" w:eastAsiaTheme="minorEastAsia" w:hAnsiTheme="minorHAnsi" w:cstheme="minorBidi"/>
           <w:b/>
           <w:bCs/>
           <w:noProof/>
-          <w:color w:val="auto"/>
-          <w:sz w:val="22"/>
-          <w:szCs w:val="22"/>
-          <w:lang w:eastAsia="zh-CN"/>
         </w:rPr>
       </w:sdtEndPr>
       <w:sdtContent>
@@ -11204,6 +11206,143 @@
         </w:rPr>
         <w:t>diff</w:t>
       </w:r>
+      <w:r>
+        <w:rPr>
+          <w:rFonts w:ascii="Arial" w:eastAsia="Times New Roman" w:hAnsi="Arial" w:cs="Arial"/>
+          <w:sz w:val="20"/>
+          <w:szCs w:val="20"/>
+        </w:rPr>
+        <w:t xml:space="preserve"> HEAD</w:t>
+      </w:r>
+      <w:r>
+        <w:rPr>
+          <w:rFonts w:ascii="Arial" w:eastAsia="Times New Roman" w:hAnsi="Arial" w:cs="Arial"/>
+          <w:sz w:val="20"/>
+          <w:szCs w:val="20"/>
+        </w:rPr>
+        <w:t xml:space="preserve"> </w:t>
+      </w:r>
+      <w:r>
+        <w:rPr>
+          <w:rFonts w:asciiTheme="minorEastAsia" w:hAnsiTheme="minorEastAsia" w:cs="Arial" w:hint="eastAsia"/>
+          <w:sz w:val="20"/>
+          <w:szCs w:val="20"/>
+          <w:highlight w:val="yellow"/>
+        </w:rPr>
+        <w:t>or</w:t>
+      </w:r>
+      <w:r>
+        <w:rPr>
+          <w:rFonts w:asciiTheme="minorEastAsia" w:hAnsiTheme="minorEastAsia" w:cs="Arial"/>
+          <w:sz w:val="20"/>
+          <w:szCs w:val="20"/>
+        </w:rPr>
+        <w:t xml:space="preserve"> branch-name</w:t>
+      </w:r>
+    </w:p>
+    <w:p>
+      <w:pPr>
+        <w:tabs>
+          <w:tab w:val="left" w:pos="916"/>
+          <w:tab w:val="left" w:pos="1832"/>
+          <w:tab w:val="left" w:pos="2748"/>
+          <w:tab w:val="left" w:pos="3664"/>
+          <w:tab w:val="left" w:pos="4580"/>
+          <w:tab w:val="left" w:pos="5496"/>
+          <w:tab w:val="left" w:pos="6412"/>
+          <w:tab w:val="left" w:pos="7328"/>
+          <w:tab w:val="left" w:pos="8244"/>
+          <w:tab w:val="left" w:pos="9160"/>
+          <w:tab w:val="left" w:pos="10076"/>
+          <w:tab w:val="left" w:pos="10992"/>
+          <w:tab w:val="left" w:pos="11908"/>
+          <w:tab w:val="left" w:pos="12824"/>
+          <w:tab w:val="left" w:pos="13740"/>
+          <w:tab w:val="left" w:pos="14656"/>
+        </w:tabs>
+        <w:spacing w:after="0" w:line="240" w:lineRule="auto"/>
+        <w:rPr>
+          <w:rFonts w:ascii="Arial" w:eastAsia="Times New Roman" w:hAnsi="Arial" w:cs="Arial"/>
+          <w:sz w:val="20"/>
+          <w:szCs w:val="20"/>
+        </w:rPr>
+      </w:pPr>
+      <w:r>
+        <w:rPr>
+          <w:noProof/>
+        </w:rPr>
+        <w:drawing>
+          <wp:inline distT="0" distB="0" distL="0" distR="0" wp14:anchorId="052ED5ED" wp14:editId="66B5C830">
+            <wp:extent cx="4424680" cy="2400287"/>
+            <wp:effectExtent l="0" t="0" r="0" b="635"/>
+            <wp:docPr id="8" name="Picture 8"/>
+            <wp:cNvGraphicFramePr>
+              <a:graphicFrameLocks xmlns:a="http://schemas.openxmlformats.org/drawingml/2006/main" noChangeAspect="1"/>
+            </wp:cNvGraphicFramePr>
+            <a:graphic xmlns:a="http://schemas.openxmlformats.org/drawingml/2006/main">
+              <a:graphicData uri="http://schemas.openxmlformats.org/drawingml/2006/picture">
+                <pic:pic xmlns:pic="http://schemas.openxmlformats.org/drawingml/2006/picture">
+                  <pic:nvPicPr>
+                    <pic:cNvPr id="1" name=""/>
+                    <pic:cNvPicPr/>
+                  </pic:nvPicPr>
+                  <pic:blipFill>
+                    <a:blip r:embed="rId10"/>
+                    <a:stretch>
+                      <a:fillRect/>
+                    </a:stretch>
+                  </pic:blipFill>
+                  <pic:spPr>
+                    <a:xfrm>
+                      <a:off x="0" y="0"/>
+                      <a:ext cx="4457023" cy="2417833"/>
+                    </a:xfrm>
+                    <a:prstGeom prst="rect">
+                      <a:avLst/>
+                    </a:prstGeom>
+                  </pic:spPr>
+                </pic:pic>
+              </a:graphicData>
+            </a:graphic>
+          </wp:inline>
+        </w:drawing>
+      </w:r>
+    </w:p>
+    <w:p>
+      <w:pPr>
+        <w:tabs>
+          <w:tab w:val="left" w:pos="916"/>
+          <w:tab w:val="left" w:pos="1832"/>
+          <w:tab w:val="left" w:pos="2748"/>
+          <w:tab w:val="left" w:pos="3664"/>
+          <w:tab w:val="left" w:pos="4580"/>
+          <w:tab w:val="left" w:pos="5496"/>
+          <w:tab w:val="left" w:pos="6412"/>
+          <w:tab w:val="left" w:pos="7328"/>
+          <w:tab w:val="left" w:pos="8244"/>
+          <w:tab w:val="left" w:pos="9160"/>
+          <w:tab w:val="left" w:pos="10076"/>
+          <w:tab w:val="left" w:pos="10992"/>
+          <w:tab w:val="left" w:pos="11908"/>
+          <w:tab w:val="left" w:pos="12824"/>
+          <w:tab w:val="left" w:pos="13740"/>
+          <w:tab w:val="left" w:pos="14656"/>
+        </w:tabs>
+        <w:spacing w:after="0" w:line="240" w:lineRule="auto"/>
+        <w:rPr>
+          <w:rFonts w:ascii="Arial" w:eastAsia="Times New Roman" w:hAnsi="Arial" w:cs="Arial"/>
+          <w:sz w:val="14"/>
+          <w:szCs w:val="20"/>
+        </w:rPr>
+      </w:pPr>
+      <w:r>
+        <w:rPr>
+          <w:rFonts w:ascii="Arial" w:eastAsia="Times New Roman" w:hAnsi="Arial" w:cs="Arial"/>
+          <w:sz w:val="14"/>
+          <w:szCs w:val="20"/>
+        </w:rPr>
+        <w:t>https://github.com/geeeeeeeeek/git-recipes/wiki/4.1-%E5%9B%BE%E8%A7%A3-Git-%E5%91%BD%E4%BB%A4</w:t>
+      </w:r>
     </w:p>
     <w:p>
       <w:pPr>
@@ -12256,6 +12395,7 @@
           <w:sz w:val="20"/>
           <w:szCs w:val="20"/>
         </w:rPr>
+        <w:lastRenderedPageBreak/>
         <w:t xml:space="preserve">$ </w:t>
       </w:r>
       <w:proofErr w:type="spellStart"/>
@@ -12922,7 +13062,6 @@
           <w:sz w:val="20"/>
           <w:szCs w:val="20"/>
         </w:rPr>
-        <w:lastRenderedPageBreak/>
         <w:t xml:space="preserve">$ </w:t>
       </w:r>
       <w:proofErr w:type="spellStart"/>
@@ -14191,8 +14330,95 @@
           <w:sz w:val="20"/>
           <w:szCs w:val="20"/>
         </w:rPr>
-        <w:t xml:space="preserve"> reset --hard</w:t>
-      </w:r>
+        <w:t xml:space="preserve"> reset </w:t>
+      </w:r>
+      <w:r>
+        <w:rPr>
+          <w:rFonts w:ascii="Arial" w:eastAsia="Times New Roman" w:hAnsi="Arial" w:cs="Arial"/>
+          <w:sz w:val="20"/>
+          <w:szCs w:val="20"/>
+        </w:rPr>
+        <w:t>–</w:t>
+      </w:r>
+      <w:r>
+        <w:rPr>
+          <w:rFonts w:ascii="Arial" w:eastAsia="Times New Roman" w:hAnsi="Arial" w:cs="Arial"/>
+          <w:sz w:val="20"/>
+          <w:szCs w:val="20"/>
+        </w:rPr>
+        <w:t>hard</w:t>
+      </w:r>
+    </w:p>
+    <w:p>
+      <w:pPr>
+        <w:tabs>
+          <w:tab w:val="left" w:pos="916"/>
+          <w:tab w:val="left" w:pos="1832"/>
+          <w:tab w:val="left" w:pos="2748"/>
+          <w:tab w:val="left" w:pos="3664"/>
+          <w:tab w:val="left" w:pos="4580"/>
+          <w:tab w:val="left" w:pos="5496"/>
+          <w:tab w:val="left" w:pos="6412"/>
+          <w:tab w:val="left" w:pos="7328"/>
+          <w:tab w:val="left" w:pos="8244"/>
+          <w:tab w:val="left" w:pos="9160"/>
+          <w:tab w:val="left" w:pos="10076"/>
+          <w:tab w:val="left" w:pos="10992"/>
+          <w:tab w:val="left" w:pos="11908"/>
+          <w:tab w:val="left" w:pos="12824"/>
+          <w:tab w:val="left" w:pos="13740"/>
+          <w:tab w:val="left" w:pos="14656"/>
+        </w:tabs>
+        <w:spacing w:after="0" w:line="240" w:lineRule="auto"/>
+        <w:rPr>
+          <w:rFonts w:ascii="Arial" w:eastAsia="Times New Roman" w:hAnsi="Arial" w:cs="Arial"/>
+          <w:sz w:val="20"/>
+          <w:szCs w:val="20"/>
+        </w:rPr>
+      </w:pPr>
+      <w:bookmarkStart w:id="20" w:name="_GoBack"/>
+      <w:r>
+        <w:rPr>
+          <w:noProof/>
+        </w:rPr>
+        <w:lastRenderedPageBreak/>
+        <w:drawing>
+          <wp:inline distT="0" distB="0" distL="0" distR="0" wp14:anchorId="72EE5361" wp14:editId="23365ACC">
+            <wp:extent cx="4323080" cy="2712432"/>
+            <wp:effectExtent l="0" t="0" r="1270" b="0"/>
+            <wp:docPr id="10" name="Picture 10"/>
+            <wp:cNvGraphicFramePr>
+              <a:graphicFrameLocks xmlns:a="http://schemas.openxmlformats.org/drawingml/2006/main" noChangeAspect="1"/>
+            </wp:cNvGraphicFramePr>
+            <a:graphic xmlns:a="http://schemas.openxmlformats.org/drawingml/2006/main">
+              <a:graphicData uri="http://schemas.openxmlformats.org/drawingml/2006/picture">
+                <pic:pic xmlns:pic="http://schemas.openxmlformats.org/drawingml/2006/picture">
+                  <pic:nvPicPr>
+                    <pic:cNvPr id="1" name=""/>
+                    <pic:cNvPicPr/>
+                  </pic:nvPicPr>
+                  <pic:blipFill>
+                    <a:blip r:embed="rId11"/>
+                    <a:stretch>
+                      <a:fillRect/>
+                    </a:stretch>
+                  </pic:blipFill>
+                  <pic:spPr>
+                    <a:xfrm>
+                      <a:off x="0" y="0"/>
+                      <a:ext cx="4325882" cy="2714190"/>
+                    </a:xfrm>
+                    <a:prstGeom prst="rect">
+                      <a:avLst/>
+                    </a:prstGeom>
+                  </pic:spPr>
+                </pic:pic>
+              </a:graphicData>
+            </a:graphic>
+          </wp:inline>
+        </w:drawing>
+      </w:r>
+      <w:bookmarkEnd w:id="20"/>
     </w:p>
     <w:p>
       <w:pPr>
@@ -15064,19 +15290,18 @@
           <w:szCs w:val="28"/>
         </w:rPr>
       </w:pPr>
-      <w:bookmarkStart w:id="20" w:name="t9"/>
-      <w:bookmarkStart w:id="21" w:name="_Toc530560237"/>
-      <w:bookmarkEnd w:id="20"/>
+      <w:bookmarkStart w:id="21" w:name="t9"/>
+      <w:bookmarkStart w:id="22" w:name="_Toc530560237"/>
+      <w:bookmarkEnd w:id="21"/>
       <w:r>
         <w:rPr>
           <w:rFonts w:ascii="Arial" w:eastAsia="宋体" w:hAnsi="Arial" w:cs="Arial"/>
           <w:sz w:val="28"/>
           <w:szCs w:val="28"/>
         </w:rPr>
-        <w:lastRenderedPageBreak/>
         <w:t>其他</w:t>
       </w:r>
-      <w:bookmarkEnd w:id="21"/>
+      <w:bookmarkEnd w:id="22"/>
     </w:p>
     <w:p>
       <w:pPr>
@@ -15223,7 +15448,7 @@
           <w:color w:val="000000" w:themeColor="text1"/>
         </w:rPr>
       </w:pPr>
-      <w:bookmarkStart w:id="22" w:name="_Toc530560238"/>
+      <w:bookmarkStart w:id="23" w:name="_Toc530560238"/>
       <w:r>
         <w:rPr>
           <w:rFonts w:ascii="Arial" w:hAnsi="Arial" w:cs="Arial" w:hint="eastAsia"/>
@@ -15232,7 +15457,7 @@
         </w:rPr>
         <w:t>原理图</w:t>
       </w:r>
-      <w:bookmarkEnd w:id="22"/>
+      <w:bookmarkEnd w:id="23"/>
     </w:p>
     <w:p>
       <w:pPr>
@@ -15244,15 +15469,15 @@
           <w:szCs w:val="28"/>
         </w:rPr>
       </w:pPr>
-      <w:hyperlink r:id="rId10" w:tgtFrame="_blank" w:history="1">
-        <w:bookmarkStart w:id="23" w:name="_Toc530560239"/>
+      <w:hyperlink r:id="rId12" w:tgtFrame="_blank" w:history="1">
+        <w:bookmarkStart w:id="24" w:name="_Toc530560239"/>
         <w:r>
           <w:rPr>
             <w:rFonts w:eastAsia="宋体"/>
           </w:rPr>
           <w:t>本地仓库构成</w:t>
         </w:r>
-        <w:bookmarkEnd w:id="23"/>
+        <w:bookmarkEnd w:id="24"/>
       </w:hyperlink>
     </w:p>
     <w:p>
@@ -15287,7 +15512,7 @@
                     </pic:cNvPicPr>
                   </pic:nvPicPr>
                   <pic:blipFill>
-                    <a:blip r:embed="rId11" cstate="print">
+                    <a:blip r:embed="rId13" cstate="print">
                       <a:extLst>
                         <a:ext uri="{28A0092B-C50C-407E-A947-70E740481C1C}">
                           <a14:useLocalDpi xmlns:a14="http://schemas.microsoft.com/office/drawing/2010/main" val="0"/>
@@ -15329,15 +15554,15 @@
           <w:szCs w:val="28"/>
         </w:rPr>
       </w:pPr>
-      <w:hyperlink r:id="rId12" w:tgtFrame="_blank" w:history="1">
-        <w:bookmarkStart w:id="24" w:name="_Toc530560240"/>
+      <w:hyperlink r:id="rId14" w:tgtFrame="_blank" w:history="1">
+        <w:bookmarkStart w:id="25" w:name="_Toc530560240"/>
         <w:r>
           <w:rPr>
             <w:rFonts w:eastAsia="宋体"/>
           </w:rPr>
           <w:t>本地仓库文件状态流转</w:t>
         </w:r>
-        <w:bookmarkEnd w:id="24"/>
+        <w:bookmarkEnd w:id="25"/>
       </w:hyperlink>
     </w:p>
     <w:p>
@@ -15371,7 +15596,7 @@
                     </pic:cNvPicPr>
                   </pic:nvPicPr>
                   <pic:blipFill>
-                    <a:blip r:embed="rId13" cstate="print">
+                    <a:blip r:embed="rId15" cstate="print">
                       <a:extLst>
                         <a:ext uri="{28A0092B-C50C-407E-A947-70E740481C1C}">
                           <a14:useLocalDpi xmlns:a14="http://schemas.microsoft.com/office/drawing/2010/main" val="0"/>
@@ -15411,15 +15636,15 @@
           <w:rFonts w:eastAsia="宋体"/>
         </w:rPr>
       </w:pPr>
-      <w:hyperlink r:id="rId14" w:tgtFrame="_blank" w:history="1">
-        <w:bookmarkStart w:id="25" w:name="_Toc530560241"/>
+      <w:hyperlink r:id="rId16" w:tgtFrame="_blank" w:history="1">
+        <w:bookmarkStart w:id="26" w:name="_Toc530560241"/>
         <w:r>
           <w:rPr>
             <w:rFonts w:eastAsia="宋体"/>
           </w:rPr>
           <w:t>远程操作管理</w:t>
         </w:r>
-        <w:bookmarkEnd w:id="25"/>
+        <w:bookmarkEnd w:id="26"/>
       </w:hyperlink>
     </w:p>
     <w:p>
@@ -15454,7 +15679,7 @@
                     </pic:cNvPicPr>
                   </pic:nvPicPr>
                   <pic:blipFill>
-                    <a:blip r:embed="rId15">
+                    <a:blip r:embed="rId17">
                       <a:extLst>
                         <a:ext uri="{28A0092B-C50C-407E-A947-70E740481C1C}">
                           <a14:useLocalDpi xmlns:a14="http://schemas.microsoft.com/office/drawing/2010/main" val="0"/>
@@ -15494,15 +15719,15 @@
           <w:rFonts w:eastAsia="宋体"/>
         </w:rPr>
       </w:pPr>
-      <w:hyperlink r:id="rId16" w:tgtFrame="_blank" w:history="1">
-        <w:bookmarkStart w:id="26" w:name="_Toc530560242"/>
+      <w:hyperlink r:id="rId18" w:tgtFrame="_blank" w:history="1">
+        <w:bookmarkStart w:id="27" w:name="_Toc530560242"/>
         <w:r>
           <w:rPr>
             <w:rFonts w:eastAsia="宋体"/>
           </w:rPr>
           <w:t>使用规范流程</w:t>
         </w:r>
-        <w:bookmarkEnd w:id="26"/>
+        <w:bookmarkEnd w:id="27"/>
       </w:hyperlink>
     </w:p>
     <w:p>
@@ -15537,7 +15762,7 @@
                     </pic:cNvPicPr>
                   </pic:nvPicPr>
                   <pic:blipFill>
-                    <a:blip r:embed="rId17">
+                    <a:blip r:embed="rId19">
                       <a:extLst>
                         <a:ext uri="{28A0092B-C50C-407E-A947-70E740481C1C}">
                           <a14:useLocalDpi xmlns:a14="http://schemas.microsoft.com/office/drawing/2010/main" val="0"/>
@@ -15602,15 +15827,15 @@
           <w:rFonts w:eastAsia="宋体"/>
         </w:rPr>
       </w:pPr>
-      <w:hyperlink r:id="rId18" w:tgtFrame="_blank" w:history="1">
-        <w:bookmarkStart w:id="27" w:name="_Toc530560243"/>
+      <w:hyperlink r:id="rId20" w:tgtFrame="_blank" w:history="1">
+        <w:bookmarkStart w:id="28" w:name="_Toc530560243"/>
         <w:r>
           <w:rPr>
             <w:rFonts w:eastAsia="宋体"/>
           </w:rPr>
           <w:t>分支模型</w:t>
         </w:r>
-        <w:bookmarkEnd w:id="27"/>
+        <w:bookmarkEnd w:id="28"/>
       </w:hyperlink>
       <w:r>
         <w:rPr>
@@ -15618,8 +15843,6 @@
         </w:rPr>
         <w:t xml:space="preserve"> </w:t>
       </w:r>
-      <w:bookmarkStart w:id="28" w:name="_GoBack"/>
-      <w:bookmarkEnd w:id="28"/>
       <w:r>
         <w:rPr>
           <w:rFonts w:eastAsia="宋体"/>
@@ -15658,7 +15881,7 @@
                     </pic:cNvPicPr>
                   </pic:nvPicPr>
                   <pic:blipFill>
-                    <a:blip r:embed="rId19">
+                    <a:blip r:embed="rId21">
                       <a:extLst>
                         <a:ext uri="{28A0092B-C50C-407E-A947-70E740481C1C}">
                           <a14:useLocalDpi xmlns:a14="http://schemas.microsoft.com/office/drawing/2010/main" val="0"/>
@@ -15700,7 +15923,12 @@
       </w:pPr>
     </w:p>
     <w:sectPr>
-      <w:footerReference w:type="default" r:id="rId20"/>
+      <w:headerReference w:type="even" r:id="rId22"/>
+      <w:headerReference w:type="default" r:id="rId23"/>
+      <w:footerReference w:type="even" r:id="rId24"/>
+      <w:footerReference w:type="default" r:id="rId25"/>
+      <w:headerReference w:type="first" r:id="rId26"/>
+      <w:footerReference w:type="first" r:id="rId27"/>
       <w:pgSz w:w="12240" w:h="15840"/>
       <w:pgMar w:top="1440" w:right="1800" w:bottom="1440" w:left="1800" w:header="720" w:footer="720" w:gutter="0"/>
       <w:cols w:space="720"/>
@@ -15736,6 +15964,16 @@
 </file>
 
 <file path=word/footer1.xml><?xml version="1.0" encoding="utf-8"?>
+<w:ftr xmlns:wpc="http://schemas.microsoft.com/office/word/2010/wordprocessingCanvas" xmlns:mc="http://schemas.openxmlformats.org/markup-compatibility/2006" xmlns:o="urn:schemas-microsoft-com:office:office" xmlns:r="http://schemas.openxmlformats.org/officeDocument/2006/relationships" xmlns:m="http://schemas.openxmlformats.org/officeDocument/2006/math" xmlns:v="urn:schemas-microsoft-com:vml" xmlns:wp14="http://schemas.microsoft.com/office/word/2010/wordprocessingDrawing" xmlns:wp="http://schemas.openxmlformats.org/drawingml/2006/wordprocessingDrawing" xmlns:w10="urn:schemas-microsoft-com:office:word" xmlns:w="http://schemas.openxmlformats.org/wordprocessingml/2006/main" xmlns:w14="http://schemas.microsoft.com/office/word/2010/wordml" xmlns:w15="http://schemas.microsoft.com/office/word/2012/wordml" xmlns:wpg="http://schemas.microsoft.com/office/word/2010/wordprocessingGroup" xmlns:wpi="http://schemas.microsoft.com/office/word/2010/wordprocessingInk" xmlns:wne="http://schemas.microsoft.com/office/word/2006/wordml" xmlns:wps="http://schemas.microsoft.com/office/word/2010/wordprocessingShape" mc:Ignorable="w14 w15 wp14">
+  <w:p>
+    <w:pPr>
+      <w:pStyle w:val="Footer"/>
+    </w:pPr>
+  </w:p>
+</w:ftr>
+</file>
+
+<file path=word/footer2.xml><?xml version="1.0" encoding="utf-8"?>
 <w:ftr xmlns:wpc="http://schemas.microsoft.com/office/word/2010/wordprocessingCanvas" xmlns:mc="http://schemas.openxmlformats.org/markup-compatibility/2006" xmlns:o="urn:schemas-microsoft-com:office:office" xmlns:r="http://schemas.openxmlformats.org/officeDocument/2006/relationships" xmlns:m="http://schemas.openxmlformats.org/officeDocument/2006/math" xmlns:v="urn:schemas-microsoft-com:vml" xmlns:wp14="http://schemas.microsoft.com/office/word/2010/wordprocessingDrawing" xmlns:wp="http://schemas.openxmlformats.org/drawingml/2006/wordprocessingDrawing" xmlns:w10="urn:schemas-microsoft-com:office:word" xmlns:w="http://schemas.openxmlformats.org/wordprocessingml/2006/main" xmlns:w14="http://schemas.microsoft.com/office/word/2010/wordml" xmlns:w15="http://schemas.microsoft.com/office/word/2012/wordml" xmlns:wpg="http://schemas.microsoft.com/office/word/2010/wordprocessingGroup" xmlns:wpi="http://schemas.microsoft.com/office/word/2010/wordprocessingInk" xmlns:wne="http://schemas.microsoft.com/office/word/2006/wordml" xmlns:wps="http://schemas.microsoft.com/office/word/2010/wordprocessingShape" mc:Ignorable="w14 w15 wp14">
   <w:sdt>
     <w:sdtPr>
@@ -15769,7 +16007,7 @@
           <w:rPr>
             <w:noProof/>
           </w:rPr>
-          <w:t>11</w:t>
+          <w:t>9</w:t>
         </w:r>
         <w:r>
           <w:rPr>
@@ -15788,6 +16026,16 @@
 </w:ftr>
 </file>
 
+<file path=word/footer3.xml><?xml version="1.0" encoding="utf-8"?>
+<w:ftr xmlns:wpc="http://schemas.microsoft.com/office/word/2010/wordprocessingCanvas" xmlns:mc="http://schemas.openxmlformats.org/markup-compatibility/2006" xmlns:o="urn:schemas-microsoft-com:office:office" xmlns:r="http://schemas.openxmlformats.org/officeDocument/2006/relationships" xmlns:m="http://schemas.openxmlformats.org/officeDocument/2006/math" xmlns:v="urn:schemas-microsoft-com:vml" xmlns:wp14="http://schemas.microsoft.com/office/word/2010/wordprocessingDrawing" xmlns:wp="http://schemas.openxmlformats.org/drawingml/2006/wordprocessingDrawing" xmlns:w10="urn:schemas-microsoft-com:office:word" xmlns:w="http://schemas.openxmlformats.org/wordprocessingml/2006/main" xmlns:w14="http://schemas.microsoft.com/office/word/2010/wordml" xmlns:w15="http://schemas.microsoft.com/office/word/2012/wordml" xmlns:wpg="http://schemas.microsoft.com/office/word/2010/wordprocessingGroup" xmlns:wpi="http://schemas.microsoft.com/office/word/2010/wordprocessingInk" xmlns:wne="http://schemas.microsoft.com/office/word/2006/wordml" xmlns:wps="http://schemas.microsoft.com/office/word/2010/wordprocessingShape" mc:Ignorable="w14 w15 wp14">
+  <w:p>
+    <w:pPr>
+      <w:pStyle w:val="Footer"/>
+    </w:pPr>
+  </w:p>
+</w:ftr>
+</file>
+
 <file path=word/footnotes.xml><?xml version="1.0" encoding="utf-8"?>
 <w:footnotes xmlns:wpc="http://schemas.microsoft.com/office/word/2010/wordprocessingCanvas" xmlns:mc="http://schemas.openxmlformats.org/markup-compatibility/2006" xmlns:o="urn:schemas-microsoft-com:office:office" xmlns:r="http://schemas.openxmlformats.org/officeDocument/2006/relationships" xmlns:m="http://schemas.openxmlformats.org/officeDocument/2006/math" xmlns:v="urn:schemas-microsoft-com:vml" xmlns:wp14="http://schemas.microsoft.com/office/word/2010/wordprocessingDrawing" xmlns:wp="http://schemas.openxmlformats.org/drawingml/2006/wordprocessingDrawing" xmlns:w10="urn:schemas-microsoft-com:office:word" xmlns:w="http://schemas.openxmlformats.org/wordprocessingml/2006/main" xmlns:w14="http://schemas.microsoft.com/office/word/2010/wordml" xmlns:w15="http://schemas.microsoft.com/office/word/2012/wordml" xmlns:wpg="http://schemas.microsoft.com/office/word/2010/wordprocessingGroup" xmlns:wpi="http://schemas.microsoft.com/office/word/2010/wordprocessingInk" xmlns:wne="http://schemas.microsoft.com/office/word/2006/wordml" xmlns:wps="http://schemas.microsoft.com/office/word/2010/wordprocessingShape" mc:Ignorable="w14 w15 wp14">
   <w:footnote w:type="separator" w:id="-1">
@@ -15811,6 +16059,36 @@
     </w:p>
   </w:footnote>
 </w:footnotes>
+</file>
+
+<file path=word/header1.xml><?xml version="1.0" encoding="utf-8"?>
+<w:hdr xmlns:wpc="http://schemas.microsoft.com/office/word/2010/wordprocessingCanvas" xmlns:mc="http://schemas.openxmlformats.org/markup-compatibility/2006" xmlns:o="urn:schemas-microsoft-com:office:office" xmlns:r="http://schemas.openxmlformats.org/officeDocument/2006/relationships" xmlns:m="http://schemas.openxmlformats.org/officeDocument/2006/math" xmlns:v="urn:schemas-microsoft-com:vml" xmlns:wp14="http://schemas.microsoft.com/office/word/2010/wordprocessingDrawing" xmlns:wp="http://schemas.openxmlformats.org/drawingml/2006/wordprocessingDrawing" xmlns:w10="urn:schemas-microsoft-com:office:word" xmlns:w="http://schemas.openxmlformats.org/wordprocessingml/2006/main" xmlns:w14="http://schemas.microsoft.com/office/word/2010/wordml" xmlns:w15="http://schemas.microsoft.com/office/word/2012/wordml" xmlns:wpg="http://schemas.microsoft.com/office/word/2010/wordprocessingGroup" xmlns:wpi="http://schemas.microsoft.com/office/word/2010/wordprocessingInk" xmlns:wne="http://schemas.microsoft.com/office/word/2006/wordml" xmlns:wps="http://schemas.microsoft.com/office/word/2010/wordprocessingShape" mc:Ignorable="w14 w15 wp14">
+  <w:p>
+    <w:pPr>
+      <w:pStyle w:val="Header"/>
+    </w:pPr>
+  </w:p>
+</w:hdr>
+</file>
+
+<file path=word/header2.xml><?xml version="1.0" encoding="utf-8"?>
+<w:hdr xmlns:wpc="http://schemas.microsoft.com/office/word/2010/wordprocessingCanvas" xmlns:mc="http://schemas.openxmlformats.org/markup-compatibility/2006" xmlns:o="urn:schemas-microsoft-com:office:office" xmlns:r="http://schemas.openxmlformats.org/officeDocument/2006/relationships" xmlns:m="http://schemas.openxmlformats.org/officeDocument/2006/math" xmlns:v="urn:schemas-microsoft-com:vml" xmlns:wp14="http://schemas.microsoft.com/office/word/2010/wordprocessingDrawing" xmlns:wp="http://schemas.openxmlformats.org/drawingml/2006/wordprocessingDrawing" xmlns:w10="urn:schemas-microsoft-com:office:word" xmlns:w="http://schemas.openxmlformats.org/wordprocessingml/2006/main" xmlns:w14="http://schemas.microsoft.com/office/word/2010/wordml" xmlns:w15="http://schemas.microsoft.com/office/word/2012/wordml" xmlns:wpg="http://schemas.microsoft.com/office/word/2010/wordprocessingGroup" xmlns:wpi="http://schemas.microsoft.com/office/word/2010/wordprocessingInk" xmlns:wne="http://schemas.microsoft.com/office/word/2006/wordml" xmlns:wps="http://schemas.microsoft.com/office/word/2010/wordprocessingShape" mc:Ignorable="w14 w15 wp14">
+  <w:p>
+    <w:pPr>
+      <w:pStyle w:val="Header"/>
+    </w:pPr>
+  </w:p>
+</w:hdr>
+</file>
+
+<file path=word/header3.xml><?xml version="1.0" encoding="utf-8"?>
+<w:hdr xmlns:wpc="http://schemas.microsoft.com/office/word/2010/wordprocessingCanvas" xmlns:mc="http://schemas.openxmlformats.org/markup-compatibility/2006" xmlns:o="urn:schemas-microsoft-com:office:office" xmlns:r="http://schemas.openxmlformats.org/officeDocument/2006/relationships" xmlns:m="http://schemas.openxmlformats.org/officeDocument/2006/math" xmlns:v="urn:schemas-microsoft-com:vml" xmlns:wp14="http://schemas.microsoft.com/office/word/2010/wordprocessingDrawing" xmlns:wp="http://schemas.openxmlformats.org/drawingml/2006/wordprocessingDrawing" xmlns:w10="urn:schemas-microsoft-com:office:word" xmlns:w="http://schemas.openxmlformats.org/wordprocessingml/2006/main" xmlns:w14="http://schemas.microsoft.com/office/word/2010/wordml" xmlns:w15="http://schemas.microsoft.com/office/word/2012/wordml" xmlns:wpg="http://schemas.microsoft.com/office/word/2010/wordprocessingGroup" xmlns:wpi="http://schemas.microsoft.com/office/word/2010/wordprocessingInk" xmlns:wne="http://schemas.microsoft.com/office/word/2006/wordml" xmlns:wps="http://schemas.microsoft.com/office/word/2010/wordprocessingShape" mc:Ignorable="w14 w15 wp14">
+  <w:p>
+    <w:pPr>
+      <w:pStyle w:val="Header"/>
+    </w:pPr>
+  </w:p>
+</w:hdr>
 </file>
 
 <file path=word/numbering.xml><?xml version="1.0" encoding="utf-8"?>
@@ -18979,7 +19257,7 @@
 </file>
 
 <file path=customXml/itemProps1.xml><?xml version="1.0" encoding="utf-8"?>
-<ds:datastoreItem xmlns:ds="http://schemas.openxmlformats.org/officeDocument/2006/customXml" ds:itemID="{91F9EDC2-98A5-4F4C-8768-6BC97348B8F1}">
+<ds:datastoreItem xmlns:ds="http://schemas.openxmlformats.org/officeDocument/2006/customXml" ds:itemID="{271B5259-0F9B-46F4-97AF-E21320D00101}">
   <ds:schemaRefs>
     <ds:schemaRef ds:uri="http://schemas.openxmlformats.org/officeDocument/2006/bibliography"/>
   </ds:schemaRefs>

</xml_diff>